<commit_message>
First commit of the manuscript
</commit_message>
<xml_diff>
--- a/Beneath a Stained Glass Sky ppbck 6 x 9 in.docx
+++ b/Beneath a Stained Glass Sky ppbck 6 x 9 in.docx
@@ -19,30 +19,55 @@
         <w:jc w:val="center"/>
         <w:rPr>
           <w:rFonts w:ascii="Garamond" w:hAnsi="Garamond"/>
-        </w:rPr>
-      </w:pPr>
-      <w:r>
-        <w:rPr>
-          <w:rFonts w:ascii="Garamond" w:hAnsi="Garamond"/>
-          <w:shd w:val="clear" w:color="auto" w:fill="F7F7F8"/>
+          <w:sz w:val="52"/>
+          <w:szCs w:val="52"/>
+        </w:rPr>
+      </w:pPr>
+      <w:r>
+        <w:rPr>
+          <w:rFonts w:ascii="Garamond" w:hAnsi="Garamond"/>
+          <w:sz w:val="52"/>
+          <w:szCs w:val="52"/>
         </w:rPr>
         <w:t>"</w:t>
       </w:r>
       <w:r>
         <w:rPr>
           <w:rFonts w:ascii="Garamond" w:hAnsi="Garamond"/>
+          <w:sz w:val="52"/>
+          <w:szCs w:val="52"/>
         </w:rPr>
         <w:t xml:space="preserve"> </w:t>
       </w:r>
       <w:r>
         <w:rPr>
           <w:rFonts w:ascii="Garamond" w:hAnsi="Garamond"/>
-        </w:rPr>
-        <w:t>Beneath A Stained Glass Sky</w:t>
-      </w:r>
-      <w:r>
-        <w:rPr>
-          <w:rFonts w:ascii="Garamond" w:hAnsi="Garamond"/>
+          <w:sz w:val="52"/>
+          <w:szCs w:val="52"/>
+        </w:rPr>
+        <w:t xml:space="preserve">Beneath </w:t>
+      </w:r>
+      <w:r>
+        <w:rPr>
+          <w:rFonts w:ascii="Garamond" w:hAnsi="Garamond"/>
+          <w:sz w:val="52"/>
+          <w:szCs w:val="52"/>
+        </w:rPr>
+        <w:t>a</w:t>
+      </w:r>
+      <w:r>
+        <w:rPr>
+          <w:rFonts w:ascii="Garamond" w:hAnsi="Garamond"/>
+          <w:sz w:val="52"/>
+          <w:szCs w:val="52"/>
+        </w:rPr>
+        <w:t xml:space="preserve"> Stained Glass Sky</w:t>
+      </w:r>
+      <w:r>
+        <w:rPr>
+          <w:rFonts w:ascii="Garamond" w:hAnsi="Garamond"/>
+          <w:sz w:val="52"/>
+          <w:szCs w:val="52"/>
         </w:rPr>
         <w:t>"</w:t>
       </w:r>
@@ -527,11 +552,11 @@
           <w:szCs w:val="36"/>
         </w:rPr>
         <w:sectPr>
-          <w:headerReference w:type="even" r:id="rId6"/>
-          <w:headerReference w:type="default" r:id="rId7"/>
-          <w:footerReference w:type="even" r:id="rId8"/>
-          <w:footerReference w:type="default" r:id="rId9"/>
-          <w:headerReference w:type="first" r:id="rId10"/>
+          <w:headerReference w:type="even" r:id="rId7"/>
+          <w:headerReference w:type="default" r:id="rId8"/>
+          <w:footerReference w:type="even" r:id="rId9"/>
+          <w:footerReference w:type="default" r:id="rId10"/>
+          <w:headerReference w:type="first" r:id="rId11"/>
           <w:pgSz w:w="8640" w:h="12960"/>
           <w:pgMar w:top="1094" w:right="864" w:bottom="1094" w:left="1094" w:header="504" w:footer="504" w:gutter="202"/>
           <w:pgNumType w:fmt="lowerRoman"/>
@@ -693,6 +718,7 @@
           <w:rFonts w:ascii="Garamond" w:hAnsi="Garamond"/>
         </w:rPr>
       </w:pPr>
+      <w:bookmarkStart w:id="0" w:name="_Toc170216747"/>
       <w:r>
         <w:rPr>
           <w:rFonts w:ascii="Garamond" w:hAnsi="Garamond"/>
@@ -700,6 +726,7 @@
         <w:lastRenderedPageBreak/>
         <w:t>DEDICATION</w:t>
       </w:r>
+      <w:bookmarkEnd w:id="0"/>
     </w:p>
     <w:p>
       <w:pPr>
@@ -795,6 +822,7 @@
           <w:rFonts w:ascii="Garamond" w:hAnsi="Garamond"/>
         </w:rPr>
       </w:pPr>
+      <w:bookmarkStart w:id="1" w:name="_Toc170216748"/>
       <w:r>
         <w:rPr>
           <w:rFonts w:ascii="Garamond" w:hAnsi="Garamond"/>
@@ -802,6 +830,7 @@
         <w:lastRenderedPageBreak/>
         <w:t>CONTENTS</w:t>
       </w:r>
+      <w:bookmarkEnd w:id="1"/>
     </w:p>
     <w:p>
       <w:pPr>
@@ -825,810 +854,1020 @@
         </w:rPr>
       </w:pPr>
     </w:p>
-    <w:tbl>
-      <w:tblPr>
-        <w:tblW w:w="0" w:type="auto"/>
-        <w:jc w:val="center"/>
-        <w:tblLook w:val="01E0" w:firstRow="1" w:lastRow="1" w:firstColumn="1" w:lastColumn="1" w:noHBand="0" w:noVBand="0"/>
-      </w:tblPr>
-      <w:tblGrid>
-        <w:gridCol w:w="404"/>
-        <w:gridCol w:w="1656"/>
-        <w:gridCol w:w="602"/>
-      </w:tblGrid>
-      <w:tr>
-        <w:trPr>
-          <w:trHeight w:val="441"/>
-          <w:jc w:val="center"/>
-        </w:trPr>
-        <w:tc>
-          <w:tcPr>
-            <w:tcW w:w="0" w:type="auto"/>
-          </w:tcPr>
-          <w:p>
-            <w:pPr>
-              <w:jc w:val="right"/>
-              <w:rPr>
-                <w:rFonts w:ascii="Garamond" w:hAnsi="Garamond"/>
-                <w:sz w:val="20"/>
-                <w:szCs w:val="20"/>
-              </w:rPr>
-            </w:pPr>
-          </w:p>
-        </w:tc>
-        <w:tc>
-          <w:tcPr>
-            <w:tcW w:w="0" w:type="auto"/>
-          </w:tcPr>
-          <w:p>
-            <w:pPr>
-              <w:spacing w:after="0" w:line="240" w:lineRule="auto"/>
-              <w:jc w:val="center"/>
-              <w:rPr>
-                <w:rFonts w:ascii="Garamond" w:hAnsi="Garamond"/>
-                <w:iCs/>
-                <w:sz w:val="20"/>
-                <w:szCs w:val="20"/>
-              </w:rPr>
-            </w:pPr>
+    <w:sdt>
+      <w:sdtPr>
+        <w:rPr>
+          <w:rFonts w:ascii="Calibri" w:eastAsia="Calibri" w:hAnsi="Calibri" w:cs="Times New Roman"/>
+          <w:color w:val="auto"/>
+          <w:sz w:val="22"/>
+          <w:szCs w:val="22"/>
+        </w:rPr>
+        <w:id w:val="858395052"/>
+        <w:docPartObj>
+          <w:docPartGallery w:val="Table of Contents"/>
+          <w:docPartUnique/>
+        </w:docPartObj>
+      </w:sdtPr>
+      <w:sdtEndPr>
+        <w:rPr>
+          <w:b/>
+          <w:bCs/>
+          <w:noProof/>
+        </w:rPr>
+      </w:sdtEndPr>
+      <w:sdtContent>
+        <w:p>
+          <w:pPr>
+            <w:pStyle w:val="TOCHeading"/>
+          </w:pPr>
+          <w:r>
+            <w:t>Table of Contents</w:t>
+          </w:r>
+        </w:p>
+        <w:p>
+          <w:pPr>
+            <w:pStyle w:val="TOC1"/>
+            <w:tabs>
+              <w:tab w:val="right" w:leader="dot" w:pos="6470"/>
+            </w:tabs>
+            <w:rPr>
+              <w:noProof/>
+            </w:rPr>
+          </w:pPr>
+          <w:r>
+            <w:fldChar w:fldCharType="begin"/>
+          </w:r>
+          <w:r>
+            <w:instrText xml:space="preserve"> TOC \o "1-3" \h \z \u </w:instrText>
+          </w:r>
+          <w:r>
+            <w:fldChar w:fldCharType="separate"/>
+          </w:r>
+          <w:hyperlink w:anchor="_Toc170216747" w:history="1">
             <w:r>
               <w:rPr>
+                <w:rStyle w:val="Hyperlink"/>
                 <w:rFonts w:ascii="Garamond" w:hAnsi="Garamond"/>
-                <w:iCs/>
-                <w:sz w:val="20"/>
-                <w:szCs w:val="20"/>
+                <w:noProof/>
               </w:rPr>
-              <w:t>Acknowledgments</w:t>
+              <w:t>DEDICATION</w:t>
             </w:r>
-          </w:p>
-        </w:tc>
-        <w:tc>
-          <w:tcPr>
-            <w:tcW w:w="0" w:type="auto"/>
-          </w:tcPr>
-          <w:p>
-            <w:pPr>
-              <w:rPr>
-                <w:rFonts w:ascii="Garamond" w:hAnsi="Garamond"/>
-                <w:sz w:val="20"/>
-                <w:szCs w:val="20"/>
-              </w:rPr>
-            </w:pPr>
-            <w:proofErr w:type="spellStart"/>
             <w:r>
               <w:rPr>
+                <w:noProof/>
+                <w:webHidden/>
+              </w:rPr>
+              <w:tab/>
+            </w:r>
+            <w:r>
+              <w:rPr>
+                <w:noProof/>
+                <w:webHidden/>
+              </w:rPr>
+              <w:fldChar w:fldCharType="begin"/>
+            </w:r>
+            <w:r>
+              <w:rPr>
+                <w:noProof/>
+                <w:webHidden/>
+              </w:rPr>
+              <w:instrText xml:space="preserve"> PAGEREF _Toc170216747 \h </w:instrText>
+            </w:r>
+            <w:r>
+              <w:rPr>
+                <w:noProof/>
+                <w:webHidden/>
+              </w:rPr>
+            </w:r>
+            <w:r>
+              <w:rPr>
+                <w:noProof/>
+                <w:webHidden/>
+              </w:rPr>
+              <w:fldChar w:fldCharType="separate"/>
+            </w:r>
+            <w:r>
+              <w:rPr>
+                <w:noProof/>
+                <w:webHidden/>
+              </w:rPr>
+              <w:t>iii</w:t>
+            </w:r>
+            <w:r>
+              <w:rPr>
+                <w:noProof/>
+                <w:webHidden/>
+              </w:rPr>
+              <w:fldChar w:fldCharType="end"/>
+            </w:r>
+          </w:hyperlink>
+        </w:p>
+        <w:p>
+          <w:pPr>
+            <w:pStyle w:val="TOC1"/>
+            <w:tabs>
+              <w:tab w:val="right" w:leader="dot" w:pos="6470"/>
+            </w:tabs>
+            <w:rPr>
+              <w:noProof/>
+            </w:rPr>
+          </w:pPr>
+          <w:hyperlink w:anchor="_Toc170216748" w:history="1">
+            <w:r>
+              <w:rPr>
+                <w:rStyle w:val="Hyperlink"/>
                 <w:rFonts w:ascii="Garamond" w:hAnsi="Garamond"/>
-                <w:sz w:val="20"/>
-                <w:szCs w:val="20"/>
+                <w:noProof/>
+              </w:rPr>
+              <w:t>CONTENTS</w:t>
+            </w:r>
+            <w:r>
+              <w:rPr>
+                <w:noProof/>
+                <w:webHidden/>
+              </w:rPr>
+              <w:tab/>
+            </w:r>
+            <w:r>
+              <w:rPr>
+                <w:noProof/>
+                <w:webHidden/>
+              </w:rPr>
+              <w:fldChar w:fldCharType="begin"/>
+            </w:r>
+            <w:r>
+              <w:rPr>
+                <w:noProof/>
+                <w:webHidden/>
+              </w:rPr>
+              <w:instrText xml:space="preserve"> PAGEREF _Toc170216748 \h </w:instrText>
+            </w:r>
+            <w:r>
+              <w:rPr>
+                <w:noProof/>
+                <w:webHidden/>
+              </w:rPr>
+            </w:r>
+            <w:r>
+              <w:rPr>
+                <w:noProof/>
+                <w:webHidden/>
+              </w:rPr>
+              <w:fldChar w:fldCharType="separate"/>
+            </w:r>
+            <w:r>
+              <w:rPr>
+                <w:noProof/>
+                <w:webHidden/>
+              </w:rPr>
+              <w:t>v</w:t>
+            </w:r>
+            <w:r>
+              <w:rPr>
+                <w:noProof/>
+                <w:webHidden/>
+              </w:rPr>
+              <w:fldChar w:fldCharType="end"/>
+            </w:r>
+          </w:hyperlink>
+        </w:p>
+        <w:p>
+          <w:pPr>
+            <w:pStyle w:val="TOC1"/>
+            <w:tabs>
+              <w:tab w:val="right" w:leader="dot" w:pos="6470"/>
+            </w:tabs>
+            <w:rPr>
+              <w:noProof/>
+            </w:rPr>
+          </w:pPr>
+          <w:hyperlink w:anchor="_Toc170216749" w:history="1">
+            <w:r>
+              <w:rPr>
+                <w:rStyle w:val="Hyperlink"/>
+                <w:rFonts w:ascii="Garamond" w:hAnsi="Garamond"/>
+                <w:noProof/>
+              </w:rPr>
+              <w:t>ACKNOWLEDGMENTS</w:t>
+            </w:r>
+            <w:r>
+              <w:rPr>
+                <w:noProof/>
+                <w:webHidden/>
+              </w:rPr>
+              <w:tab/>
+            </w:r>
+            <w:r>
+              <w:rPr>
+                <w:noProof/>
+                <w:webHidden/>
+              </w:rPr>
+              <w:fldChar w:fldCharType="begin"/>
+            </w:r>
+            <w:r>
+              <w:rPr>
+                <w:noProof/>
+                <w:webHidden/>
+              </w:rPr>
+              <w:instrText xml:space="preserve"> PAGEREF _Toc170216749 \h </w:instrText>
+            </w:r>
+            <w:r>
+              <w:rPr>
+                <w:noProof/>
+                <w:webHidden/>
+              </w:rPr>
+            </w:r>
+            <w:r>
+              <w:rPr>
+                <w:noProof/>
+                <w:webHidden/>
+              </w:rPr>
+              <w:fldChar w:fldCharType="separate"/>
+            </w:r>
+            <w:r>
+              <w:rPr>
+                <w:noProof/>
+                <w:webHidden/>
               </w:rPr>
               <w:t>i</w:t>
             </w:r>
-            <w:proofErr w:type="spellEnd"/>
-          </w:p>
-        </w:tc>
-      </w:tr>
-      <w:tr>
-        <w:trPr>
-          <w:trHeight w:val="441"/>
-          <w:jc w:val="center"/>
-        </w:trPr>
-        <w:tc>
-          <w:tcPr>
-            <w:tcW w:w="0" w:type="auto"/>
-          </w:tcPr>
-          <w:p>
-            <w:pPr>
-              <w:jc w:val="right"/>
-              <w:rPr>
-                <w:rFonts w:ascii="Garamond" w:hAnsi="Garamond"/>
-                <w:sz w:val="20"/>
-                <w:szCs w:val="20"/>
-              </w:rPr>
-            </w:pPr>
             <w:r>
               <w:rPr>
-                <w:rFonts w:ascii="Garamond" w:hAnsi="Garamond"/>
-                <w:sz w:val="20"/>
-                <w:szCs w:val="20"/>
+                <w:noProof/>
+                <w:webHidden/>
               </w:rPr>
-              <w:t>1</w:t>
+              <w:fldChar w:fldCharType="end"/>
             </w:r>
-          </w:p>
-        </w:tc>
-        <w:tc>
-          <w:tcPr>
-            <w:tcW w:w="0" w:type="auto"/>
-          </w:tcPr>
-          <w:p>
-            <w:pPr>
-              <w:rPr>
-                <w:rFonts w:ascii="Garamond" w:hAnsi="Garamond"/>
-                <w:sz w:val="20"/>
-                <w:szCs w:val="20"/>
-              </w:rPr>
-            </w:pPr>
+          </w:hyperlink>
+        </w:p>
+        <w:p>
+          <w:pPr>
+            <w:pStyle w:val="TOC1"/>
+            <w:tabs>
+              <w:tab w:val="right" w:leader="dot" w:pos="6470"/>
+            </w:tabs>
+            <w:rPr>
+              <w:noProof/>
+            </w:rPr>
+          </w:pPr>
+          <w:hyperlink w:anchor="_Toc170216750" w:history="1">
             <w:r>
               <w:rPr>
-                <w:rFonts w:ascii="Garamond" w:hAnsi="Garamond"/>
-                <w:sz w:val="20"/>
-                <w:szCs w:val="20"/>
+                <w:rStyle w:val="Hyperlink"/>
+                <w:noProof/>
               </w:rPr>
-              <w:t>Chapter Name</w:t>
+              <w:t>CHAPTER 1: Encounter</w:t>
             </w:r>
-          </w:p>
-        </w:tc>
-        <w:tc>
-          <w:tcPr>
-            <w:tcW w:w="0" w:type="auto"/>
-          </w:tcPr>
-          <w:p>
-            <w:pPr>
-              <w:rPr>
-                <w:rFonts w:ascii="Garamond" w:hAnsi="Garamond"/>
-                <w:sz w:val="20"/>
-                <w:szCs w:val="20"/>
-              </w:rPr>
-            </w:pPr>
             <w:r>
               <w:rPr>
-                <w:rFonts w:ascii="Garamond" w:hAnsi="Garamond"/>
-                <w:sz w:val="20"/>
-                <w:szCs w:val="20"/>
+                <w:noProof/>
+                <w:webHidden/>
               </w:rPr>
-              <w:t>1</w:t>
+              <w:tab/>
             </w:r>
-          </w:p>
-        </w:tc>
-      </w:tr>
-      <w:tr>
-        <w:trPr>
-          <w:jc w:val="center"/>
-        </w:trPr>
-        <w:tc>
-          <w:tcPr>
-            <w:tcW w:w="0" w:type="auto"/>
-          </w:tcPr>
-          <w:p>
-            <w:pPr>
-              <w:jc w:val="right"/>
-              <w:rPr>
-                <w:rFonts w:ascii="Garamond" w:hAnsi="Garamond"/>
-                <w:sz w:val="20"/>
-                <w:szCs w:val="20"/>
-              </w:rPr>
-            </w:pPr>
             <w:r>
               <w:rPr>
-                <w:rFonts w:ascii="Garamond" w:hAnsi="Garamond"/>
-                <w:sz w:val="20"/>
-                <w:szCs w:val="20"/>
+                <w:noProof/>
+                <w:webHidden/>
               </w:rPr>
-              <w:t>2</w:t>
+              <w:fldChar w:fldCharType="begin"/>
             </w:r>
-          </w:p>
-        </w:tc>
-        <w:tc>
-          <w:tcPr>
-            <w:tcW w:w="0" w:type="auto"/>
-          </w:tcPr>
-          <w:p>
-            <w:pPr>
-              <w:rPr>
-                <w:rFonts w:ascii="Garamond" w:hAnsi="Garamond"/>
-                <w:sz w:val="20"/>
-                <w:szCs w:val="20"/>
-              </w:rPr>
-            </w:pPr>
             <w:r>
               <w:rPr>
-                <w:rFonts w:ascii="Garamond" w:hAnsi="Garamond"/>
-                <w:sz w:val="20"/>
-                <w:szCs w:val="20"/>
+                <w:noProof/>
+                <w:webHidden/>
               </w:rPr>
-              <w:t>Chapter Name</w:t>
+              <w:instrText xml:space="preserve"> PAGEREF _Toc170216750 \h </w:instrText>
             </w:r>
-          </w:p>
-        </w:tc>
-        <w:tc>
-          <w:tcPr>
-            <w:tcW w:w="0" w:type="auto"/>
-          </w:tcPr>
-          <w:p>
-            <w:pPr>
-              <w:rPr>
-                <w:rFonts w:ascii="Garamond" w:hAnsi="Garamond"/>
-                <w:sz w:val="20"/>
-                <w:szCs w:val="20"/>
-              </w:rPr>
-            </w:pPr>
             <w:r>
               <w:rPr>
-                <w:rFonts w:ascii="Garamond" w:hAnsi="Garamond"/>
-                <w:sz w:val="20"/>
-                <w:szCs w:val="20"/>
+                <w:noProof/>
+                <w:webHidden/>
               </w:rPr>
-              <w:t>Pg #</w:t>
             </w:r>
-          </w:p>
-        </w:tc>
-      </w:tr>
-      <w:tr>
-        <w:trPr>
-          <w:jc w:val="center"/>
-        </w:trPr>
-        <w:tc>
-          <w:tcPr>
-            <w:tcW w:w="0" w:type="auto"/>
-          </w:tcPr>
-          <w:p>
-            <w:pPr>
-              <w:jc w:val="right"/>
-              <w:rPr>
-                <w:rFonts w:ascii="Garamond" w:hAnsi="Garamond"/>
-                <w:sz w:val="20"/>
-                <w:szCs w:val="20"/>
-              </w:rPr>
-            </w:pPr>
             <w:r>
               <w:rPr>
-                <w:rFonts w:ascii="Garamond" w:hAnsi="Garamond"/>
-                <w:sz w:val="20"/>
-                <w:szCs w:val="20"/>
+                <w:noProof/>
+                <w:webHidden/>
+              </w:rPr>
+              <w:fldChar w:fldCharType="separate"/>
+            </w:r>
+            <w:r>
+              <w:rPr>
+                <w:noProof/>
+                <w:webHidden/>
               </w:rPr>
               <w:t>3</w:t>
             </w:r>
-          </w:p>
-        </w:tc>
-        <w:tc>
-          <w:tcPr>
-            <w:tcW w:w="0" w:type="auto"/>
-          </w:tcPr>
-          <w:p>
-            <w:pPr>
-              <w:rPr>
-                <w:rFonts w:ascii="Garamond" w:hAnsi="Garamond"/>
-                <w:sz w:val="20"/>
-                <w:szCs w:val="20"/>
-              </w:rPr>
-            </w:pPr>
             <w:r>
               <w:rPr>
-                <w:rFonts w:ascii="Garamond" w:hAnsi="Garamond"/>
-                <w:sz w:val="20"/>
-                <w:szCs w:val="20"/>
+                <w:noProof/>
+                <w:webHidden/>
               </w:rPr>
-              <w:t>Chapter Name</w:t>
+              <w:fldChar w:fldCharType="end"/>
             </w:r>
-          </w:p>
-        </w:tc>
-        <w:tc>
-          <w:tcPr>
-            <w:tcW w:w="0" w:type="auto"/>
-          </w:tcPr>
-          <w:p>
-            <w:pPr>
-              <w:rPr>
-                <w:rFonts w:ascii="Garamond" w:hAnsi="Garamond"/>
-                <w:sz w:val="20"/>
-                <w:szCs w:val="20"/>
-              </w:rPr>
-            </w:pPr>
+          </w:hyperlink>
+        </w:p>
+        <w:p>
+          <w:pPr>
+            <w:pStyle w:val="TOC1"/>
+            <w:tabs>
+              <w:tab w:val="right" w:leader="dot" w:pos="6470"/>
+            </w:tabs>
+            <w:rPr>
+              <w:noProof/>
+            </w:rPr>
+          </w:pPr>
+          <w:hyperlink w:anchor="_Toc170216751" w:history="1">
             <w:r>
               <w:rPr>
-                <w:rFonts w:ascii="Garamond" w:hAnsi="Garamond"/>
-                <w:sz w:val="20"/>
-                <w:szCs w:val="20"/>
+                <w:rStyle w:val="Hyperlink"/>
+                <w:noProof/>
               </w:rPr>
-              <w:t>Pg #</w:t>
+              <w:t>CHAPTER 2: The Following Sunday</w:t>
             </w:r>
-          </w:p>
-        </w:tc>
-      </w:tr>
-      <w:tr>
-        <w:trPr>
-          <w:jc w:val="center"/>
-        </w:trPr>
-        <w:tc>
-          <w:tcPr>
-            <w:tcW w:w="0" w:type="auto"/>
-          </w:tcPr>
-          <w:p>
-            <w:pPr>
-              <w:jc w:val="right"/>
-              <w:rPr>
-                <w:rFonts w:ascii="Garamond" w:hAnsi="Garamond"/>
-                <w:sz w:val="20"/>
-                <w:szCs w:val="20"/>
-              </w:rPr>
-            </w:pPr>
             <w:r>
               <w:rPr>
-                <w:rFonts w:ascii="Garamond" w:hAnsi="Garamond"/>
-                <w:sz w:val="20"/>
-                <w:szCs w:val="20"/>
+                <w:noProof/>
+                <w:webHidden/>
               </w:rPr>
-              <w:t>4</w:t>
+              <w:tab/>
             </w:r>
-          </w:p>
-        </w:tc>
-        <w:tc>
-          <w:tcPr>
-            <w:tcW w:w="0" w:type="auto"/>
-          </w:tcPr>
-          <w:p>
-            <w:pPr>
-              <w:rPr>
-                <w:rFonts w:ascii="Garamond" w:hAnsi="Garamond"/>
-                <w:sz w:val="20"/>
-                <w:szCs w:val="20"/>
-              </w:rPr>
-            </w:pPr>
             <w:r>
               <w:rPr>
-                <w:rFonts w:ascii="Garamond" w:hAnsi="Garamond"/>
-                <w:sz w:val="20"/>
-                <w:szCs w:val="20"/>
+                <w:noProof/>
+                <w:webHidden/>
               </w:rPr>
-              <w:t>Chapter Name</w:t>
+              <w:fldChar w:fldCharType="begin"/>
             </w:r>
-          </w:p>
-        </w:tc>
-        <w:tc>
-          <w:tcPr>
-            <w:tcW w:w="0" w:type="auto"/>
-          </w:tcPr>
-          <w:p>
-            <w:pPr>
-              <w:rPr>
-                <w:rFonts w:ascii="Garamond" w:hAnsi="Garamond"/>
-                <w:sz w:val="20"/>
-                <w:szCs w:val="20"/>
-              </w:rPr>
-            </w:pPr>
             <w:r>
               <w:rPr>
-                <w:rFonts w:ascii="Garamond" w:hAnsi="Garamond"/>
-                <w:sz w:val="20"/>
-                <w:szCs w:val="20"/>
+                <w:noProof/>
+                <w:webHidden/>
               </w:rPr>
-              <w:t>Pg #</w:t>
+              <w:instrText xml:space="preserve"> PAGEREF _Toc170216751 \h </w:instrText>
             </w:r>
-          </w:p>
-        </w:tc>
-      </w:tr>
-      <w:tr>
-        <w:trPr>
-          <w:jc w:val="center"/>
-        </w:trPr>
-        <w:tc>
-          <w:tcPr>
-            <w:tcW w:w="0" w:type="auto"/>
-          </w:tcPr>
-          <w:p>
-            <w:pPr>
-              <w:jc w:val="right"/>
-              <w:rPr>
-                <w:rFonts w:ascii="Garamond" w:hAnsi="Garamond"/>
-                <w:sz w:val="20"/>
-                <w:szCs w:val="20"/>
-              </w:rPr>
-            </w:pPr>
             <w:r>
               <w:rPr>
-                <w:rFonts w:ascii="Garamond" w:hAnsi="Garamond"/>
-                <w:sz w:val="20"/>
-                <w:szCs w:val="20"/>
+                <w:noProof/>
+                <w:webHidden/>
               </w:rPr>
-              <w:t>5</w:t>
             </w:r>
-          </w:p>
-        </w:tc>
-        <w:tc>
-          <w:tcPr>
-            <w:tcW w:w="0" w:type="auto"/>
-          </w:tcPr>
-          <w:p>
-            <w:pPr>
-              <w:rPr>
-                <w:rFonts w:ascii="Garamond" w:hAnsi="Garamond"/>
-                <w:sz w:val="20"/>
-                <w:szCs w:val="20"/>
-              </w:rPr>
-            </w:pPr>
             <w:r>
               <w:rPr>
-                <w:rFonts w:ascii="Garamond" w:hAnsi="Garamond"/>
-                <w:sz w:val="20"/>
-                <w:szCs w:val="20"/>
+                <w:noProof/>
+                <w:webHidden/>
               </w:rPr>
-              <w:t>Chapter Name</w:t>
+              <w:fldChar w:fldCharType="separate"/>
             </w:r>
-          </w:p>
-        </w:tc>
-        <w:tc>
-          <w:tcPr>
-            <w:tcW w:w="0" w:type="auto"/>
-          </w:tcPr>
-          <w:p>
-            <w:pPr>
-              <w:rPr>
-                <w:rFonts w:ascii="Garamond" w:hAnsi="Garamond"/>
-                <w:sz w:val="20"/>
-                <w:szCs w:val="20"/>
-              </w:rPr>
-            </w:pPr>
             <w:r>
               <w:rPr>
-                <w:rFonts w:ascii="Garamond" w:hAnsi="Garamond"/>
-                <w:sz w:val="20"/>
-                <w:szCs w:val="20"/>
+                <w:noProof/>
+                <w:webHidden/>
               </w:rPr>
-              <w:t>Pg #</w:t>
+              <w:t>11</w:t>
             </w:r>
-          </w:p>
-        </w:tc>
-      </w:tr>
-      <w:tr>
-        <w:trPr>
-          <w:jc w:val="center"/>
-        </w:trPr>
-        <w:tc>
-          <w:tcPr>
-            <w:tcW w:w="0" w:type="auto"/>
-          </w:tcPr>
-          <w:p>
-            <w:pPr>
-              <w:jc w:val="right"/>
-              <w:rPr>
-                <w:rFonts w:ascii="Garamond" w:hAnsi="Garamond"/>
-                <w:sz w:val="20"/>
-                <w:szCs w:val="20"/>
-              </w:rPr>
-            </w:pPr>
             <w:r>
               <w:rPr>
-                <w:rFonts w:ascii="Garamond" w:hAnsi="Garamond"/>
-                <w:sz w:val="20"/>
-                <w:szCs w:val="20"/>
+                <w:noProof/>
+                <w:webHidden/>
               </w:rPr>
-              <w:t>6</w:t>
+              <w:fldChar w:fldCharType="end"/>
             </w:r>
-          </w:p>
-        </w:tc>
-        <w:tc>
-          <w:tcPr>
-            <w:tcW w:w="0" w:type="auto"/>
-          </w:tcPr>
-          <w:p>
-            <w:pPr>
-              <w:rPr>
-                <w:rFonts w:ascii="Garamond" w:hAnsi="Garamond"/>
-                <w:sz w:val="20"/>
-                <w:szCs w:val="20"/>
-              </w:rPr>
-            </w:pPr>
+          </w:hyperlink>
+        </w:p>
+        <w:p>
+          <w:pPr>
+            <w:pStyle w:val="TOC1"/>
+            <w:tabs>
+              <w:tab w:val="right" w:leader="dot" w:pos="6470"/>
+            </w:tabs>
+            <w:rPr>
+              <w:noProof/>
+            </w:rPr>
+          </w:pPr>
+          <w:hyperlink w:anchor="_Toc170216752" w:history="1">
             <w:r>
               <w:rPr>
-                <w:rFonts w:ascii="Garamond" w:hAnsi="Garamond"/>
-                <w:sz w:val="20"/>
-                <w:szCs w:val="20"/>
+                <w:rStyle w:val="Hyperlink"/>
+                <w:noProof/>
               </w:rPr>
-              <w:t>Chapter Name</w:t>
+              <w:t>CHAPTER 3: Church</w:t>
             </w:r>
-          </w:p>
-        </w:tc>
-        <w:tc>
-          <w:tcPr>
-            <w:tcW w:w="0" w:type="auto"/>
-          </w:tcPr>
-          <w:p>
-            <w:pPr>
-              <w:rPr>
-                <w:rFonts w:ascii="Garamond" w:hAnsi="Garamond"/>
-                <w:sz w:val="20"/>
-                <w:szCs w:val="20"/>
-              </w:rPr>
-            </w:pPr>
             <w:r>
               <w:rPr>
-                <w:rFonts w:ascii="Garamond" w:hAnsi="Garamond"/>
-                <w:sz w:val="20"/>
-                <w:szCs w:val="20"/>
+                <w:noProof/>
+                <w:webHidden/>
               </w:rPr>
-              <w:t>Pg #</w:t>
+              <w:tab/>
             </w:r>
-          </w:p>
-        </w:tc>
-      </w:tr>
-      <w:tr>
-        <w:trPr>
-          <w:jc w:val="center"/>
-        </w:trPr>
-        <w:tc>
-          <w:tcPr>
-            <w:tcW w:w="0" w:type="auto"/>
-          </w:tcPr>
-          <w:p>
-            <w:pPr>
-              <w:jc w:val="right"/>
-              <w:rPr>
-                <w:rFonts w:ascii="Garamond" w:hAnsi="Garamond"/>
-                <w:sz w:val="20"/>
-                <w:szCs w:val="20"/>
-              </w:rPr>
-            </w:pPr>
             <w:r>
               <w:rPr>
-                <w:rFonts w:ascii="Garamond" w:hAnsi="Garamond"/>
-                <w:sz w:val="20"/>
-                <w:szCs w:val="20"/>
+                <w:noProof/>
+                <w:webHidden/>
               </w:rPr>
-              <w:t>7</w:t>
+              <w:fldChar w:fldCharType="begin"/>
             </w:r>
-          </w:p>
-        </w:tc>
-        <w:tc>
-          <w:tcPr>
-            <w:tcW w:w="0" w:type="auto"/>
-          </w:tcPr>
-          <w:p>
-            <w:pPr>
-              <w:rPr>
-                <w:rFonts w:ascii="Garamond" w:hAnsi="Garamond"/>
-                <w:sz w:val="20"/>
-                <w:szCs w:val="20"/>
-              </w:rPr>
-            </w:pPr>
             <w:r>
               <w:rPr>
-                <w:rFonts w:ascii="Garamond" w:hAnsi="Garamond"/>
-                <w:sz w:val="20"/>
-                <w:szCs w:val="20"/>
+                <w:noProof/>
+                <w:webHidden/>
               </w:rPr>
-              <w:t>Chapter Name</w:t>
+              <w:instrText xml:space="preserve"> PAGEREF _Toc170216752 \h </w:instrText>
             </w:r>
-          </w:p>
-        </w:tc>
-        <w:tc>
-          <w:tcPr>
-            <w:tcW w:w="0" w:type="auto"/>
-          </w:tcPr>
-          <w:p>
-            <w:pPr>
-              <w:rPr>
-                <w:rFonts w:ascii="Garamond" w:hAnsi="Garamond"/>
-                <w:sz w:val="20"/>
-                <w:szCs w:val="20"/>
-              </w:rPr>
-            </w:pPr>
             <w:r>
               <w:rPr>
-                <w:rFonts w:ascii="Garamond" w:hAnsi="Garamond"/>
-                <w:sz w:val="20"/>
-                <w:szCs w:val="20"/>
+                <w:noProof/>
+                <w:webHidden/>
               </w:rPr>
-              <w:t>Pg #</w:t>
             </w:r>
-          </w:p>
-        </w:tc>
-      </w:tr>
-      <w:tr>
-        <w:trPr>
-          <w:jc w:val="center"/>
-        </w:trPr>
-        <w:tc>
-          <w:tcPr>
-            <w:tcW w:w="0" w:type="auto"/>
-          </w:tcPr>
-          <w:p>
-            <w:pPr>
-              <w:jc w:val="right"/>
-              <w:rPr>
-                <w:rFonts w:ascii="Garamond" w:hAnsi="Garamond"/>
-                <w:sz w:val="20"/>
-                <w:szCs w:val="20"/>
-              </w:rPr>
-            </w:pPr>
             <w:r>
               <w:rPr>
-                <w:rFonts w:ascii="Garamond" w:hAnsi="Garamond"/>
-                <w:sz w:val="20"/>
-                <w:szCs w:val="20"/>
+                <w:noProof/>
+                <w:webHidden/>
               </w:rPr>
-              <w:t>8</w:t>
+              <w:fldChar w:fldCharType="separate"/>
             </w:r>
-          </w:p>
-        </w:tc>
-        <w:tc>
-          <w:tcPr>
-            <w:tcW w:w="0" w:type="auto"/>
-          </w:tcPr>
-          <w:p>
-            <w:pPr>
-              <w:rPr>
-                <w:rFonts w:ascii="Garamond" w:hAnsi="Garamond"/>
-                <w:sz w:val="20"/>
-                <w:szCs w:val="20"/>
-              </w:rPr>
-            </w:pPr>
             <w:r>
               <w:rPr>
-                <w:rFonts w:ascii="Garamond" w:hAnsi="Garamond"/>
-                <w:sz w:val="20"/>
-                <w:szCs w:val="20"/>
+                <w:noProof/>
+                <w:webHidden/>
               </w:rPr>
-              <w:t>Chapter Name</w:t>
+              <w:t>18</w:t>
             </w:r>
-          </w:p>
-        </w:tc>
-        <w:tc>
-          <w:tcPr>
-            <w:tcW w:w="0" w:type="auto"/>
-          </w:tcPr>
-          <w:p>
-            <w:pPr>
-              <w:rPr>
-                <w:rFonts w:ascii="Garamond" w:hAnsi="Garamond"/>
-                <w:sz w:val="20"/>
-                <w:szCs w:val="20"/>
-              </w:rPr>
-            </w:pPr>
             <w:r>
               <w:rPr>
-                <w:rFonts w:ascii="Garamond" w:hAnsi="Garamond"/>
-                <w:sz w:val="20"/>
-                <w:szCs w:val="20"/>
+                <w:noProof/>
+                <w:webHidden/>
               </w:rPr>
-              <w:t>Pg #</w:t>
+              <w:fldChar w:fldCharType="end"/>
             </w:r>
-          </w:p>
-        </w:tc>
-      </w:tr>
-      <w:tr>
-        <w:trPr>
-          <w:jc w:val="center"/>
-        </w:trPr>
-        <w:tc>
-          <w:tcPr>
-            <w:tcW w:w="0" w:type="auto"/>
-          </w:tcPr>
-          <w:p>
-            <w:pPr>
-              <w:jc w:val="right"/>
-              <w:rPr>
-                <w:rFonts w:ascii="Garamond" w:hAnsi="Garamond"/>
-                <w:sz w:val="20"/>
-                <w:szCs w:val="20"/>
-              </w:rPr>
-            </w:pPr>
+          </w:hyperlink>
+        </w:p>
+        <w:p>
+          <w:pPr>
+            <w:pStyle w:val="TOC1"/>
+            <w:tabs>
+              <w:tab w:val="right" w:leader="dot" w:pos="6470"/>
+            </w:tabs>
+            <w:rPr>
+              <w:noProof/>
+            </w:rPr>
+          </w:pPr>
+          <w:hyperlink w:anchor="_Toc170216753" w:history="1">
             <w:r>
               <w:rPr>
+                <w:rStyle w:val="Hyperlink"/>
                 <w:rFonts w:ascii="Garamond" w:hAnsi="Garamond"/>
-                <w:sz w:val="20"/>
-                <w:szCs w:val="20"/>
+                <w:noProof/>
               </w:rPr>
-              <w:t>9</w:t>
+              <w:t>CHAPTER 4: COFFEE SHOP</w:t>
             </w:r>
-          </w:p>
-        </w:tc>
-        <w:tc>
-          <w:tcPr>
-            <w:tcW w:w="0" w:type="auto"/>
-          </w:tcPr>
-          <w:p>
-            <w:pPr>
-              <w:rPr>
-                <w:rFonts w:ascii="Garamond" w:hAnsi="Garamond"/>
-                <w:sz w:val="20"/>
-                <w:szCs w:val="20"/>
-              </w:rPr>
-            </w:pPr>
             <w:r>
               <w:rPr>
-                <w:rFonts w:ascii="Garamond" w:hAnsi="Garamond"/>
-                <w:sz w:val="20"/>
-                <w:szCs w:val="20"/>
+                <w:noProof/>
+                <w:webHidden/>
               </w:rPr>
-              <w:t>Chapter Name</w:t>
+              <w:tab/>
             </w:r>
-          </w:p>
-        </w:tc>
-        <w:tc>
-          <w:tcPr>
-            <w:tcW w:w="0" w:type="auto"/>
-          </w:tcPr>
-          <w:p>
-            <w:pPr>
-              <w:rPr>
-                <w:rFonts w:ascii="Garamond" w:hAnsi="Garamond"/>
-                <w:sz w:val="20"/>
-                <w:szCs w:val="20"/>
-              </w:rPr>
-            </w:pPr>
             <w:r>
               <w:rPr>
-                <w:rFonts w:ascii="Garamond" w:hAnsi="Garamond"/>
-                <w:sz w:val="20"/>
-                <w:szCs w:val="20"/>
+                <w:noProof/>
+                <w:webHidden/>
               </w:rPr>
-              <w:t>Pg #</w:t>
+              <w:fldChar w:fldCharType="begin"/>
             </w:r>
-          </w:p>
-        </w:tc>
-      </w:tr>
-      <w:tr>
-        <w:trPr>
-          <w:jc w:val="center"/>
-        </w:trPr>
-        <w:tc>
-          <w:tcPr>
-            <w:tcW w:w="0" w:type="auto"/>
-          </w:tcPr>
-          <w:p>
-            <w:pPr>
-              <w:jc w:val="right"/>
-              <w:rPr>
-                <w:rFonts w:ascii="Garamond" w:hAnsi="Garamond"/>
-                <w:sz w:val="20"/>
-                <w:szCs w:val="20"/>
-              </w:rPr>
-            </w:pPr>
             <w:r>
               <w:rPr>
-                <w:rFonts w:ascii="Garamond" w:hAnsi="Garamond"/>
-                <w:sz w:val="20"/>
-                <w:szCs w:val="20"/>
+                <w:noProof/>
+                <w:webHidden/>
               </w:rPr>
-              <w:t>10</w:t>
+              <w:instrText xml:space="preserve"> PAGEREF _Toc170216753 \h </w:instrText>
             </w:r>
-          </w:p>
-        </w:tc>
-        <w:tc>
-          <w:tcPr>
-            <w:tcW w:w="0" w:type="auto"/>
-          </w:tcPr>
-          <w:p>
-            <w:pPr>
-              <w:rPr>
-                <w:rFonts w:ascii="Garamond" w:hAnsi="Garamond"/>
-                <w:sz w:val="20"/>
-                <w:szCs w:val="20"/>
-              </w:rPr>
-            </w:pPr>
             <w:r>
               <w:rPr>
-                <w:rFonts w:ascii="Garamond" w:hAnsi="Garamond"/>
-                <w:sz w:val="20"/>
-                <w:szCs w:val="20"/>
+                <w:noProof/>
+                <w:webHidden/>
               </w:rPr>
-              <w:t>Chapter Name</w:t>
             </w:r>
-          </w:p>
-        </w:tc>
-        <w:tc>
-          <w:tcPr>
-            <w:tcW w:w="0" w:type="auto"/>
-          </w:tcPr>
-          <w:p>
-            <w:pPr>
-              <w:rPr>
-                <w:rFonts w:ascii="Garamond" w:hAnsi="Garamond"/>
-                <w:sz w:val="20"/>
-                <w:szCs w:val="20"/>
-              </w:rPr>
-            </w:pPr>
             <w:r>
               <w:rPr>
+                <w:noProof/>
+                <w:webHidden/>
+              </w:rPr>
+              <w:fldChar w:fldCharType="separate"/>
+            </w:r>
+            <w:r>
+              <w:rPr>
+                <w:noProof/>
+                <w:webHidden/>
+              </w:rPr>
+              <w:t>21</w:t>
+            </w:r>
+            <w:r>
+              <w:rPr>
+                <w:noProof/>
+                <w:webHidden/>
+              </w:rPr>
+              <w:fldChar w:fldCharType="end"/>
+            </w:r>
+          </w:hyperlink>
+        </w:p>
+        <w:p>
+          <w:pPr>
+            <w:pStyle w:val="TOC1"/>
+            <w:tabs>
+              <w:tab w:val="right" w:leader="dot" w:pos="6470"/>
+            </w:tabs>
+            <w:rPr>
+              <w:noProof/>
+            </w:rPr>
+          </w:pPr>
+          <w:hyperlink w:anchor="_Toc170216754" w:history="1">
+            <w:r>
+              <w:rPr>
+                <w:rStyle w:val="Hyperlink"/>
                 <w:rFonts w:ascii="Garamond" w:hAnsi="Garamond"/>
-                <w:sz w:val="20"/>
-                <w:szCs w:val="20"/>
+                <w:noProof/>
               </w:rPr>
-              <w:t>Pg #</w:t>
+              <w:t>5 CHAPTER NAME</w:t>
             </w:r>
-          </w:p>
-        </w:tc>
-      </w:tr>
-    </w:tbl>
+            <w:r>
+              <w:rPr>
+                <w:noProof/>
+                <w:webHidden/>
+              </w:rPr>
+              <w:tab/>
+            </w:r>
+            <w:r>
+              <w:rPr>
+                <w:noProof/>
+                <w:webHidden/>
+              </w:rPr>
+              <w:fldChar w:fldCharType="begin"/>
+            </w:r>
+            <w:r>
+              <w:rPr>
+                <w:noProof/>
+                <w:webHidden/>
+              </w:rPr>
+              <w:instrText xml:space="preserve"> PAGEREF _Toc170216754 \h </w:instrText>
+            </w:r>
+            <w:r>
+              <w:rPr>
+                <w:noProof/>
+                <w:webHidden/>
+              </w:rPr>
+            </w:r>
+            <w:r>
+              <w:rPr>
+                <w:noProof/>
+                <w:webHidden/>
+              </w:rPr>
+              <w:fldChar w:fldCharType="separate"/>
+            </w:r>
+            <w:r>
+              <w:rPr>
+                <w:noProof/>
+                <w:webHidden/>
+              </w:rPr>
+              <w:t>23</w:t>
+            </w:r>
+            <w:r>
+              <w:rPr>
+                <w:noProof/>
+                <w:webHidden/>
+              </w:rPr>
+              <w:fldChar w:fldCharType="end"/>
+            </w:r>
+          </w:hyperlink>
+        </w:p>
+        <w:p>
+          <w:pPr>
+            <w:pStyle w:val="TOC1"/>
+            <w:tabs>
+              <w:tab w:val="right" w:leader="dot" w:pos="6470"/>
+            </w:tabs>
+            <w:rPr>
+              <w:noProof/>
+            </w:rPr>
+          </w:pPr>
+          <w:hyperlink w:anchor="_Toc170216755" w:history="1">
+            <w:r>
+              <w:rPr>
+                <w:rStyle w:val="Hyperlink"/>
+                <w:rFonts w:ascii="Garamond" w:hAnsi="Garamond"/>
+                <w:noProof/>
+              </w:rPr>
+              <w:t>6 CHAPTER NAME</w:t>
+            </w:r>
+            <w:r>
+              <w:rPr>
+                <w:noProof/>
+                <w:webHidden/>
+              </w:rPr>
+              <w:tab/>
+            </w:r>
+            <w:r>
+              <w:rPr>
+                <w:noProof/>
+                <w:webHidden/>
+              </w:rPr>
+              <w:fldChar w:fldCharType="begin"/>
+            </w:r>
+            <w:r>
+              <w:rPr>
+                <w:noProof/>
+                <w:webHidden/>
+              </w:rPr>
+              <w:instrText xml:space="preserve"> PAGEREF _Toc170216755 \h </w:instrText>
+            </w:r>
+            <w:r>
+              <w:rPr>
+                <w:noProof/>
+                <w:webHidden/>
+              </w:rPr>
+            </w:r>
+            <w:r>
+              <w:rPr>
+                <w:noProof/>
+                <w:webHidden/>
+              </w:rPr>
+              <w:fldChar w:fldCharType="separate"/>
+            </w:r>
+            <w:r>
+              <w:rPr>
+                <w:noProof/>
+                <w:webHidden/>
+              </w:rPr>
+              <w:t>26</w:t>
+            </w:r>
+            <w:r>
+              <w:rPr>
+                <w:noProof/>
+                <w:webHidden/>
+              </w:rPr>
+              <w:fldChar w:fldCharType="end"/>
+            </w:r>
+          </w:hyperlink>
+        </w:p>
+        <w:p>
+          <w:pPr>
+            <w:pStyle w:val="TOC1"/>
+            <w:tabs>
+              <w:tab w:val="right" w:leader="dot" w:pos="6470"/>
+            </w:tabs>
+            <w:rPr>
+              <w:noProof/>
+            </w:rPr>
+          </w:pPr>
+          <w:hyperlink w:anchor="_Toc170216756" w:history="1">
+            <w:r>
+              <w:rPr>
+                <w:rStyle w:val="Hyperlink"/>
+                <w:rFonts w:ascii="Garamond" w:hAnsi="Garamond"/>
+                <w:noProof/>
+              </w:rPr>
+              <w:t>7 CHAPTER NAME</w:t>
+            </w:r>
+            <w:r>
+              <w:rPr>
+                <w:noProof/>
+                <w:webHidden/>
+              </w:rPr>
+              <w:tab/>
+            </w:r>
+            <w:r>
+              <w:rPr>
+                <w:noProof/>
+                <w:webHidden/>
+              </w:rPr>
+              <w:fldChar w:fldCharType="begin"/>
+            </w:r>
+            <w:r>
+              <w:rPr>
+                <w:noProof/>
+                <w:webHidden/>
+              </w:rPr>
+              <w:instrText xml:space="preserve"> PAGEREF _Toc170216756 \h </w:instrText>
+            </w:r>
+            <w:r>
+              <w:rPr>
+                <w:noProof/>
+                <w:webHidden/>
+              </w:rPr>
+            </w:r>
+            <w:r>
+              <w:rPr>
+                <w:noProof/>
+                <w:webHidden/>
+              </w:rPr>
+              <w:fldChar w:fldCharType="separate"/>
+            </w:r>
+            <w:r>
+              <w:rPr>
+                <w:noProof/>
+                <w:webHidden/>
+              </w:rPr>
+              <w:t>29</w:t>
+            </w:r>
+            <w:r>
+              <w:rPr>
+                <w:noProof/>
+                <w:webHidden/>
+              </w:rPr>
+              <w:fldChar w:fldCharType="end"/>
+            </w:r>
+          </w:hyperlink>
+        </w:p>
+        <w:p>
+          <w:pPr>
+            <w:pStyle w:val="TOC1"/>
+            <w:tabs>
+              <w:tab w:val="right" w:leader="dot" w:pos="6470"/>
+            </w:tabs>
+            <w:rPr>
+              <w:noProof/>
+            </w:rPr>
+          </w:pPr>
+          <w:hyperlink w:anchor="_Toc170216757" w:history="1">
+            <w:r>
+              <w:rPr>
+                <w:rStyle w:val="Hyperlink"/>
+                <w:rFonts w:ascii="Garamond" w:hAnsi="Garamond"/>
+                <w:noProof/>
+              </w:rPr>
+              <w:t>8 CHAPTER NAME</w:t>
+            </w:r>
+            <w:r>
+              <w:rPr>
+                <w:noProof/>
+                <w:webHidden/>
+              </w:rPr>
+              <w:tab/>
+            </w:r>
+            <w:r>
+              <w:rPr>
+                <w:noProof/>
+                <w:webHidden/>
+              </w:rPr>
+              <w:fldChar w:fldCharType="begin"/>
+            </w:r>
+            <w:r>
+              <w:rPr>
+                <w:noProof/>
+                <w:webHidden/>
+              </w:rPr>
+              <w:instrText xml:space="preserve"> PAGEREF _Toc170216757 \h </w:instrText>
+            </w:r>
+            <w:r>
+              <w:rPr>
+                <w:noProof/>
+                <w:webHidden/>
+              </w:rPr>
+            </w:r>
+            <w:r>
+              <w:rPr>
+                <w:noProof/>
+                <w:webHidden/>
+              </w:rPr>
+              <w:fldChar w:fldCharType="separate"/>
+            </w:r>
+            <w:r>
+              <w:rPr>
+                <w:noProof/>
+                <w:webHidden/>
+              </w:rPr>
+              <w:t>32</w:t>
+            </w:r>
+            <w:r>
+              <w:rPr>
+                <w:noProof/>
+                <w:webHidden/>
+              </w:rPr>
+              <w:fldChar w:fldCharType="end"/>
+            </w:r>
+          </w:hyperlink>
+        </w:p>
+        <w:p>
+          <w:pPr>
+            <w:pStyle w:val="TOC1"/>
+            <w:tabs>
+              <w:tab w:val="right" w:leader="dot" w:pos="6470"/>
+            </w:tabs>
+            <w:rPr>
+              <w:noProof/>
+            </w:rPr>
+          </w:pPr>
+          <w:hyperlink w:anchor="_Toc170216758" w:history="1">
+            <w:r>
+              <w:rPr>
+                <w:rStyle w:val="Hyperlink"/>
+                <w:rFonts w:ascii="Garamond" w:hAnsi="Garamond"/>
+                <w:noProof/>
+              </w:rPr>
+              <w:t>9 CHAPTER NAME</w:t>
+            </w:r>
+            <w:r>
+              <w:rPr>
+                <w:noProof/>
+                <w:webHidden/>
+              </w:rPr>
+              <w:tab/>
+            </w:r>
+            <w:r>
+              <w:rPr>
+                <w:noProof/>
+                <w:webHidden/>
+              </w:rPr>
+              <w:fldChar w:fldCharType="begin"/>
+            </w:r>
+            <w:r>
+              <w:rPr>
+                <w:noProof/>
+                <w:webHidden/>
+              </w:rPr>
+              <w:instrText xml:space="preserve"> PAGEREF _Toc170216758 \h </w:instrText>
+            </w:r>
+            <w:r>
+              <w:rPr>
+                <w:noProof/>
+                <w:webHidden/>
+              </w:rPr>
+            </w:r>
+            <w:r>
+              <w:rPr>
+                <w:noProof/>
+                <w:webHidden/>
+              </w:rPr>
+              <w:fldChar w:fldCharType="separate"/>
+            </w:r>
+            <w:r>
+              <w:rPr>
+                <w:noProof/>
+                <w:webHidden/>
+              </w:rPr>
+              <w:t>35</w:t>
+            </w:r>
+            <w:r>
+              <w:rPr>
+                <w:noProof/>
+                <w:webHidden/>
+              </w:rPr>
+              <w:fldChar w:fldCharType="end"/>
+            </w:r>
+          </w:hyperlink>
+        </w:p>
+        <w:p>
+          <w:pPr>
+            <w:pStyle w:val="TOC1"/>
+            <w:tabs>
+              <w:tab w:val="right" w:leader="dot" w:pos="6470"/>
+            </w:tabs>
+            <w:rPr>
+              <w:noProof/>
+            </w:rPr>
+          </w:pPr>
+          <w:hyperlink w:anchor="_Toc170216759" w:history="1">
+            <w:r>
+              <w:rPr>
+                <w:rStyle w:val="Hyperlink"/>
+                <w:rFonts w:ascii="Garamond" w:hAnsi="Garamond"/>
+                <w:noProof/>
+              </w:rPr>
+              <w:t>10 CHAPTER NAME</w:t>
+            </w:r>
+            <w:r>
+              <w:rPr>
+                <w:noProof/>
+                <w:webHidden/>
+              </w:rPr>
+              <w:tab/>
+            </w:r>
+            <w:r>
+              <w:rPr>
+                <w:noProof/>
+                <w:webHidden/>
+              </w:rPr>
+              <w:fldChar w:fldCharType="begin"/>
+            </w:r>
+            <w:r>
+              <w:rPr>
+                <w:noProof/>
+                <w:webHidden/>
+              </w:rPr>
+              <w:instrText xml:space="preserve"> PAGEREF _Toc170216759 \h </w:instrText>
+            </w:r>
+            <w:r>
+              <w:rPr>
+                <w:noProof/>
+                <w:webHidden/>
+              </w:rPr>
+            </w:r>
+            <w:r>
+              <w:rPr>
+                <w:noProof/>
+                <w:webHidden/>
+              </w:rPr>
+              <w:fldChar w:fldCharType="separate"/>
+            </w:r>
+            <w:r>
+              <w:rPr>
+                <w:noProof/>
+                <w:webHidden/>
+              </w:rPr>
+              <w:t>38</w:t>
+            </w:r>
+            <w:r>
+              <w:rPr>
+                <w:noProof/>
+                <w:webHidden/>
+              </w:rPr>
+              <w:fldChar w:fldCharType="end"/>
+            </w:r>
+          </w:hyperlink>
+        </w:p>
+        <w:p>
+          <w:pPr>
+            <w:pStyle w:val="TOC1"/>
+            <w:tabs>
+              <w:tab w:val="right" w:leader="dot" w:pos="6470"/>
+            </w:tabs>
+            <w:rPr>
+              <w:noProof/>
+            </w:rPr>
+          </w:pPr>
+          <w:hyperlink w:anchor="_Toc170216760" w:history="1">
+            <w:r>
+              <w:rPr>
+                <w:rStyle w:val="Hyperlink"/>
+                <w:rFonts w:ascii="Garamond" w:hAnsi="Garamond"/>
+                <w:noProof/>
+              </w:rPr>
+              <w:t>ABOUT THE AUTHOR</w:t>
+            </w:r>
+            <w:r>
+              <w:rPr>
+                <w:noProof/>
+                <w:webHidden/>
+              </w:rPr>
+              <w:tab/>
+            </w:r>
+            <w:r>
+              <w:rPr>
+                <w:noProof/>
+                <w:webHidden/>
+              </w:rPr>
+              <w:fldChar w:fldCharType="begin"/>
+            </w:r>
+            <w:r>
+              <w:rPr>
+                <w:noProof/>
+                <w:webHidden/>
+              </w:rPr>
+              <w:instrText xml:space="preserve"> PAGEREF _Toc170216760 \h </w:instrText>
+            </w:r>
+            <w:r>
+              <w:rPr>
+                <w:noProof/>
+                <w:webHidden/>
+              </w:rPr>
+            </w:r>
+            <w:r>
+              <w:rPr>
+                <w:noProof/>
+                <w:webHidden/>
+              </w:rPr>
+              <w:fldChar w:fldCharType="separate"/>
+            </w:r>
+            <w:r>
+              <w:rPr>
+                <w:noProof/>
+                <w:webHidden/>
+              </w:rPr>
+              <w:t>41</w:t>
+            </w:r>
+            <w:r>
+              <w:rPr>
+                <w:noProof/>
+                <w:webHidden/>
+              </w:rPr>
+              <w:fldChar w:fldCharType="end"/>
+            </w:r>
+          </w:hyperlink>
+        </w:p>
+        <w:p>
+          <w:r>
+            <w:rPr>
+              <w:b/>
+              <w:bCs/>
+              <w:noProof/>
+            </w:rPr>
+            <w:fldChar w:fldCharType="end"/>
+          </w:r>
+        </w:p>
+      </w:sdtContent>
+    </w:sdt>
     <w:p>
       <w:pPr>
         <w:spacing w:after="0" w:line="240" w:lineRule="auto"/>
@@ -1656,7 +1895,7 @@
           <w:rFonts w:ascii="Garamond" w:hAnsi="Garamond"/>
         </w:rPr>
         <w:sectPr>
-          <w:footerReference w:type="first" r:id="rId11"/>
+          <w:footerReference w:type="first" r:id="rId12"/>
           <w:type w:val="nextColumn"/>
           <w:pgSz w:w="8640" w:h="12960"/>
           <w:pgMar w:top="1094" w:right="864" w:bottom="1094" w:left="1094" w:header="504" w:footer="504" w:gutter="202"/>
@@ -1675,6 +1914,7 @@
           <w:rFonts w:ascii="Garamond" w:hAnsi="Garamond"/>
         </w:rPr>
       </w:pPr>
+      <w:bookmarkStart w:id="2" w:name="_Toc170216749"/>
       <w:r>
         <w:rPr>
           <w:rFonts w:ascii="Garamond" w:hAnsi="Garamond"/>
@@ -1682,6 +1922,7 @@
         <w:lastRenderedPageBreak/>
         <w:t>ACKNOWLEDGMENTS</w:t>
       </w:r>
+      <w:bookmarkEnd w:id="2"/>
     </w:p>
     <w:p>
       <w:pPr>
@@ -1711,7 +1952,7 @@
       <w:pPr>
         <w:pStyle w:val="CSP-FrontMatterBodyText"/>
         <w:sectPr>
-          <w:footerReference w:type="first" r:id="rId12"/>
+          <w:footerReference w:type="first" r:id="rId13"/>
           <w:type w:val="nextColumn"/>
           <w:pgSz w:w="8640" w:h="12960"/>
           <w:pgMar w:top="1094" w:right="864" w:bottom="1094" w:left="1094" w:header="504" w:footer="432" w:gutter="202"/>
@@ -1736,7 +1977,7 @@
           <w:szCs w:val="32"/>
         </w:rPr>
         <w:sectPr>
-          <w:footerReference w:type="first" r:id="rId13"/>
+          <w:footerReference w:type="first" r:id="rId14"/>
           <w:type w:val="nextColumn"/>
           <w:pgSz w:w="8640" w:h="12960"/>
           <w:pgMar w:top="1094" w:right="864" w:bottom="1094" w:left="1094" w:header="504" w:footer="432" w:gutter="202"/>
@@ -1824,6 +2065,7 @@
       <w:pPr>
         <w:pStyle w:val="CSP-ChapterTitle"/>
       </w:pPr>
+      <w:bookmarkStart w:id="3" w:name="_Toc170216750"/>
       <w:r>
         <w:t xml:space="preserve">CHAPTER </w:t>
       </w:r>
@@ -1836,6 +2078,7 @@
       <w:r>
         <w:t xml:space="preserve"> Encounter</w:t>
       </w:r>
+      <w:bookmarkEnd w:id="3"/>
     </w:p>
     <w:p>
       <w:pPr>
@@ -2128,15 +2371,7 @@
       </w:pPr>
       <w:r>
         <w:lastRenderedPageBreak/>
-        <w:t xml:space="preserve">“Well. Yes. He will be there.” As I said the words I realized, going to church though often sporadically, I believed He was. But had </w:t>
-      </w:r>
-      <w:proofErr w:type="gramStart"/>
-      <w:r>
-        <w:t>myself</w:t>
-      </w:r>
-      <w:proofErr w:type="gramEnd"/>
-      <w:r>
-        <w:t xml:space="preserve"> not thought of it in that context in a while. But she had. A slight remorse and shame, though brief, washed over me. I doubled down.</w:t>
+        <w:t>“Well. Yes. He will be there.” As I said the words I realized, going to church though often sporadically, I believed He was. But had myself not thought of it in that context in a while. But she had. A slight remorse and shame, though brief, washed over me. I doubled down.</w:t>
       </w:r>
     </w:p>
     <w:p>
@@ -2547,6 +2782,7 @@
       <w:pPr>
         <w:pStyle w:val="CSP-ChapterTitle"/>
       </w:pPr>
+      <w:bookmarkStart w:id="4" w:name="_Toc170216751"/>
       <w:r>
         <w:lastRenderedPageBreak/>
         <w:t>C</w:t>
@@ -2557,6 +2793,7 @@
       <w:r>
         <w:t>2: The Following Sunday</w:t>
       </w:r>
+      <w:bookmarkEnd w:id="4"/>
     </w:p>
     <w:p>
       <w:pPr>
@@ -2737,15 +2974,7 @@
         <w:t>always took in the street before him.  The lawn, the oaks.  The golden floor of golden, red and green leaves that carpeted the</w:t>
       </w:r>
       <w:r>
-        <w:t xml:space="preserve"> lawn after their spiraling </w:t>
-      </w:r>
-      <w:proofErr w:type="gramStart"/>
-      <w:r>
-        <w:t>decent</w:t>
-      </w:r>
-      <w:proofErr w:type="gramEnd"/>
-      <w:r>
-        <w:t xml:space="preserve"> to the </w:t>
+        <w:t xml:space="preserve"> lawn after their spiraling decent to the </w:t>
       </w:r>
       <w:r>
         <w:t xml:space="preserve">verdant green </w:t>
@@ -4073,8 +4302,8 @@
       <w:pPr>
         <w:pStyle w:val="CSP-ChapterBodyText"/>
         <w:sectPr>
-          <w:footerReference w:type="default" r:id="rId14"/>
-          <w:footerReference w:type="first" r:id="rId15"/>
+          <w:footerReference w:type="default" r:id="rId15"/>
+          <w:footerReference w:type="first" r:id="rId16"/>
           <w:type w:val="nextColumn"/>
           <w:pgSz w:w="8640" w:h="12960"/>
           <w:pgMar w:top="1094" w:right="864" w:bottom="1094" w:left="1094" w:header="576" w:footer="432" w:gutter="202"/>
@@ -4167,6 +4396,7 @@
           <w:szCs w:val="24"/>
         </w:rPr>
       </w:pPr>
+      <w:bookmarkStart w:id="5" w:name="_Toc170216752"/>
       <w:r>
         <w:t>CHAPTER 3</w:t>
       </w:r>
@@ -4176,6 +4406,7 @@
       <w:r>
         <w:t>Church</w:t>
       </w:r>
+      <w:bookmarkEnd w:id="5"/>
     </w:p>
     <w:p>
       <w:pPr>
@@ -4192,75 +4423,196 @@
     </w:p>
     <w:p>
       <w:pPr>
-        <w:pStyle w:val="CSP-ChapterBodyText-FirstParagraph"/>
-      </w:pPr>
-      <w:r>
-        <w:t>Insert chapter three text here. Insert chapter three text here. Insert chapter three text here. Insert chapter three text here. Insert chapter three text here. Insert chapter three text here. Insert chapter three text here. Insert chapter three text here. Insert chapter three text here. Insert chapter three text here. Insert chapter three text here. Insert chapter three text here.</w:t>
-      </w:r>
-    </w:p>
-    <w:p>
-      <w:pPr>
-        <w:pStyle w:val="CSP-ChapterBodyText"/>
-      </w:pPr>
-      <w:r>
-        <w:t>Insert chapter three text here. Insert chapter three text here. Insert chapter three text here. Insert chapter three text here. Insert chapter three text here. Insert chapter three text here. Insert chapter three text here. Insert chapter three text here. Insert chapter three text here. Insert chapter three text here. Insert chapter three text here. Insert chapter three text here.</w:t>
-      </w:r>
-    </w:p>
-    <w:p>
-      <w:pPr>
-        <w:pStyle w:val="CSP-ChapterBodyText"/>
-      </w:pPr>
-      <w:r>
-        <w:t>Insert chapter three text here. Insert chapter three text here. Insert chapter three text here. Insert chapter three text here. Insert chapter three text here. Insert chapter three text here. Insert chapter three text here. Insert chapter three text here. Insert chapter three text here. Insert chapter three text here. Insert chapter three text here. Insert chapter three text here. Insert chapter three text here. Insert chapter three text here. Insert chapter three text here. Insert chapter three text here. Insert chapter three text here. Insert chapter three text here. Insert chapter three text here. Insert chapter three text here. Insert chapter three text here. Insert chapter three text here. Insert chapter three text here. Insert chapter three text here. Insert chapter three text here. Insert chapter three text here. Insert chapter three text here. Insert chapter three text here. Insert chapter three text here. Insert chapter three text here. Insert chapter three text here. Insert chapter three text here. Insert chapter three text here. Insert chapter three text here. Insert chapter three text here. Insert chapter three text here.</w:t>
-      </w:r>
-    </w:p>
-    <w:p>
-      <w:pPr>
-        <w:pStyle w:val="CSP-ChapterBodyText"/>
-      </w:pPr>
-      <w:r>
-        <w:t xml:space="preserve">Insert chapter three text here. Insert chapter three text here. Insert chapter three text here. Insert chapter three text here. Insert chapter three text here. Insert chapter three text here. Insert chapter three text here. Insert </w:t>
+        <w:pStyle w:val="CSP-ChapterBodyText"/>
+      </w:pPr>
+      <w:r>
+        <w:t>The church. It was modest. An old stone building with unusual stained glass windows depicting scenes not just from the Bible, but also of nature and beauty, of God’s very creation. Church, thought Lydia, it was more of a cathedral. Like those in books over which her imagination poured in quaint bookstores and libraries she used to frequent, especially as a child. It took her back to those times when survival often meant losing herself and escaping, surviving.</w:t>
+      </w:r>
+    </w:p>
+    <w:p>
+      <w:pPr>
+        <w:pStyle w:val="CSP-ChapterBodyText"/>
+      </w:pPr>
+    </w:p>
+    <w:p>
+      <w:pPr>
+        <w:pStyle w:val="CSP-ChapterBodyText"/>
+      </w:pPr>
+      <w:r>
+        <w:t xml:space="preserve">The interior was a breathtaking display of Gothic grandeur, bathed in a golden, ethereal light that filtered through the resplendent stained-glass windows. She longed to touch and trace the glass with her fingertips and feel their cold surface which housed the warm and sacred. Each window told a story. A sacred story that resonated with her – but seemed so far from where she was spiritually. The more she felt the images, the further she felt from its reality in her own life. The vibrant hues of red, blue, and gold depicted saints acting within each of the scenes with divine intricacy. The central window behind the altar commanded the greatest attention, featuring a radiant figure, possibly Christ, enveloped by a heavenly glow. The high, vaulted ceilings made her feel lifted up – yet far beyond her reach. Each was supported by slender stone columns, amplifying the space's majesty, while the ribbed vaulting and pointed arches created an architectural symphony of elegance. As the organ music rose to its heights, they both merged as one. And, at the very front, the altar, adorned with ornate carvings and a prominent majestic cross, stood as a focal point of reverence. Yet more than reverence. Surpassing that. Hope beyond hope and tangibly intangible. All so elaborate and leaving one immersed in spiritual reflection. Wooden pews lined the nave, spotted with parishioners nodded in quiet personal prayers or rapt attention toward the windows, cross in meditative silence. The interplay of </w:t>
       </w:r>
       <w:r>
         <w:lastRenderedPageBreak/>
-        <w:t>chapter three text here. Insert chapter three text here. Insert chapter three text here. Insert chapter three text here. Insert chapter three text here. Insert chapter three text here. Insert chapter three text here. Insert chapter three text here. Insert chapter three text here. Insert chapter three text here. Insert chapter three text here. Insert chapter three text here. Insert chapter three text here. Insert chapter three text here. Insert chapter three text here. Insert chapter three text here. Insert chapter three text here. Insert chapter three text here. Insert chapter three text here. Insert chapter three text here. Insert chapter three text here. Insert chapter three text here. Insert chapter three text here. Insert chapter three text here. Insert chapter three text here. Insert chapter three text here. Insert chapter three text here. Insert chapter three text here. Insert chapter three text here.</w:t>
-      </w:r>
-    </w:p>
-    <w:p>
-      <w:pPr>
-        <w:pStyle w:val="CSP-ChapterBodyText"/>
-      </w:pPr>
-      <w:r>
-        <w:t>Insert chapter three text here. Insert chapter three text here. Insert chapter three text here. Insert chapter three text here. Insert chapter three text here. Insert chapter three text here. Insert chapter three text here. Insert chapter three text here. Insert chapter three text here. Insert chapter three text here. Insert chapter three text here. Insert chapter three text here. Insert chapter three text here. Insert chapter three text here. Insert chapter three text here. Insert chapter three text here. Insert chapter three text here. Insert chapter three text here. Insert chapter three text here. Insert chapter three text here. Insert chapter three text here. Insert chapter three text here. Insert chapter three text here. Insert chapter three text here. Insert chapter three text here. Insert chapter three text here. Insert chapter three text here. Insert chapter three text here. Insert chapter three text here. Insert chapter three text here. Insert chapter three text here. Insert chapter three text here. Insert chapter three text here. Insert chapter three text here. Insert chapter three text here. Insert chapter three text here.</w:t>
-      </w:r>
-    </w:p>
-    <w:p>
-      <w:pPr>
-        <w:pStyle w:val="CSP-ChapterBodyText"/>
-      </w:pPr>
-      <w:r>
-        <w:t>Insert chapter three text here. Insert chapter three text here. Insert chapter three text here. Insert chapter three text here. Insert chapter three text here. Insert chapter three text here. Insert chapter three text here. Insert chapter three text here. Insert chapter three text here. Insert chapter three text here. Insert chapter three text here. Insert chapter three text here. Insert chapter three text here. Insert chapter three text here. Insert chapter three text here. Insert chapter three text here. Insert chapter three text here. Insert chapter three text here. Insert chapter three text here. Insert chapter three text here. Insert chapter three text here. Insert chapter three text here. Insert chapter three text here. Insert chapter three text here. Insert chapter three text here. Insert chapter three text here. Insert chapter three text here. Insert chapter three text here. Insert chapter three text here. Insert chapter three text here. Insert chapter three text here. Insert chapter three text here. Insert chapter three text here. Insert chapter three text here. Insert chapter three text here. Insert chapter three text here.</w:t>
-      </w:r>
-    </w:p>
-    <w:p>
-      <w:pPr>
-        <w:pStyle w:val="CSP-ChapterBodyText"/>
-      </w:pPr>
-      <w:r>
-        <w:t xml:space="preserve">Insert chapter three text here. Insert chapter three text here. Insert </w:t>
+        <w:t>light and shadow, the intricate details of the stonework, the serene atmosphere. All converged to create a scene of profound sacred beauty and tranquility. Lydia was overwhelmed. From the streets, to meeting William, to now sitting next to a man that little less than a week prior – did not exist. Was impossible to even believe possible. And here he was by her side.</w:t>
+      </w:r>
+    </w:p>
+    <w:p>
+      <w:pPr>
+        <w:pStyle w:val="CSP-ChapterBodyText"/>
+      </w:pPr>
+    </w:p>
+    <w:p>
+      <w:pPr>
+        <w:pStyle w:val="CSP-ChapterBodyText"/>
+      </w:pPr>
+      <w:r>
+        <w:t>They had sat down, toward the back. Lydia looked again about the interior. Warm and inviting with the soft scent of . She noticed how the soft light filtering through the stained glass cast colorful patterns on the pews. It reminded her of childhood – at least the few good parts and places where she found her peace amidst the constant tumult of home. Or, what home was supposed to be. The smell of the church. It struck the mind with the ancient. Of the passing of time. And that scent from her earlier days. What was that? It was the aroma of a rich tapestry hinting of citrus and pine, unfolding into a warm, balsamic heart with subtle hints of spice. And grounded by woody and earthy base notes that seemed to breath from the pews. The sacred and mystical scent of the church, both calming and invigorating, evoked ancient rituals, people who had long ago been but children long grown and passed. All of it intermingled and promoted a profound sense of inner peace and clarity. Lydia exhaled and if one looked closely and was very observant, a hint of tear had softly welled up in her eyes. She closed them to hide the evidence. William was right. And Indeed, as he said. God was there. Her fingertips tingled.</w:t>
+      </w:r>
+    </w:p>
+    <w:p>
+      <w:pPr>
+        <w:pStyle w:val="CSP-ChapterBodyText"/>
+      </w:pPr>
+    </w:p>
+    <w:p>
+      <w:pPr>
+        <w:pStyle w:val="CSP-ChapterBodyText"/>
+      </w:pPr>
+      <w:r>
+        <w:t>As light often does, that morning its angle caught and illuminated even the smallest of airborne particles. it all seemed so ethereal. She had been 7 years old again in her mind. William sat to her left. Her arm had again threaded its way back through his arm and she instinctively ran it down his arm to his hand as she closed her eyes. William took notice of the gesture, and as she reached his hand, he looped his thumb and index finger around the smallest of her two fingers. That is all he had nerve to venture. And even this, both surprised and pleased. He glanced to his right and saw her closed eyes. Her bangs. He was transfixed for a moment. He was allowed to take her in without the beautiful intimidation of those deep beautiful eyes. He also noticed her fingers of her other tapping nervously on the flat of the pew, a subtle reminder of the needle she had carried. Lydia's hand stopped tapping suddenly. Those eyes opened and she was back. She sat quietly, her eyes now scanning the room, taking in the details.</w:t>
+      </w:r>
+    </w:p>
+    <w:p>
+      <w:pPr>
+        <w:pStyle w:val="CSP-ChapterBodyText"/>
+      </w:pPr>
+    </w:p>
+    <w:p>
+      <w:pPr>
+        <w:pStyle w:val="CSP-ChapterBodyText"/>
+      </w:pPr>
+      <w:r>
+        <w:t xml:space="preserve">The sound of organ music drifted about the space, mingling with the faint murmur of voices from within. She looked at him and did not let go. It was new. It was old. Memories of childhood spilled into the present and back. It was uncomfortably soothing, She was both at peace and anxious. She closed </w:t>
       </w:r>
       <w:r>
         <w:lastRenderedPageBreak/>
-        <w:t>chapter three text here. Insert chapter three text here. Insert chapter three text here. Insert chapter three text here. Insert chapter three text here. Insert chapter three text here. Insert chapter three text here. Insert chapter three text here. Insert chapter three text here. Insert chapter three text here. Insert chapter three text here. Insert chapter three text here. Insert chapter three text here. Insert chapter three text here. Insert chapter three text here. Insert chapter three text here. Insert chapter three text here. Insert chapter three text here. Insert chapter three text here. Insert chapter three text here. Insert chapter three text here. Insert chapter three text here. Insert chapter three text here. Insert chapter three text here. Insert chapter three text here. Insert chapter three text here. Insert chapter three text here. Insert chapter three text here. Insert chapter three text here. Insert chapter three text here. Insert chapter three text here. Insert chapter three text here. Insert chapter three text here. Insert chapter three text here.</w:t>
-      </w:r>
+        <w:t>her eyes briefly again. Inhaled and slowly exhaled – breathing in the moment and even a bit dizzy. She felt her fingers curl in within his light hold on her fingers. She add a third to his grasp and leaned into the moment. It was hard to believe that just the prior Sunday she was in such a different position. And now. Church! Incredible. Uncanny. Unpredictable life. Yet she had a new breath. The old seemed so different, yet not odd. Was normal changing? There was both the hope and the fear that it was.</w:t>
+      </w:r>
+    </w:p>
+    <w:p>
+      <w:pPr>
+        <w:pStyle w:val="CSP-ChapterBodyText"/>
+      </w:pPr>
+    </w:p>
+    <w:p>
+      <w:pPr>
+        <w:pStyle w:val="CSP-ChapterBodyText"/>
+      </w:pPr>
+      <w:r>
+        <w:t>The Service</w:t>
+      </w:r>
+    </w:p>
+    <w:p>
+      <w:pPr>
+        <w:pStyle w:val="CSP-ChapterBodyText"/>
+      </w:pPr>
+      <w:r>
+        <w:t>The service began, and William, with her small hand in his, felt Lydia's initial tension ease as she listened to the hymns and the opening words of the sermon. She followed along, occasionally glancing at William for cues on when to stand, sit, or sing. Yet there was none of that. Less formality that she remembered. It was mainly about the message. The voice emanating from the pulpit was soothing and calming. She realized though it was not Williams voice, it had the same effect. As she sat there she was overcome by a peace that let her know that God was indeed there. And also brought with it a sudden and overwhelming desire to sleep. When was the last time she was even able to contemplate the ability to drift off without concern or worry? She fought it but lost and faded in and out hearing bits and pieces of the sermon. Her mind drifted to dream and a restful sleep long overdue.</w:t>
+      </w:r>
+    </w:p>
+    <w:p>
+      <w:pPr>
+        <w:pStyle w:val="CSP-ChapterBodyText"/>
+      </w:pPr>
+    </w:p>
+    <w:p>
+      <w:pPr>
+        <w:pStyle w:val="CSP-ChapterBodyText"/>
+      </w:pPr>
+      <w:r>
+        <w:t>William, also listening to the sermon, felt her hand relax in his and felt her lean her head against his shoulder.</w:t>
+      </w:r>
+    </w:p>
+    <w:p>
+      <w:pPr>
+        <w:pStyle w:val="CSP-ChapterBodyText"/>
+      </w:pPr>
+    </w:p>
+    <w:p>
+      <w:pPr>
+        <w:pStyle w:val="CSP-ChapterBodyText"/>
+      </w:pPr>
+      <w:r>
+        <w:t>She had drifted off. While bits and pieces of the pastors voice seeded a day dream that played out behind those sweet trouble eyes and the pulse of the air from the overhead fans far above became the sound of the ocean, and the winds of the seas.</w:t>
+      </w:r>
+    </w:p>
+    <w:p>
+      <w:pPr>
+        <w:pStyle w:val="CSP-ChapterBodyText"/>
+      </w:pPr>
+    </w:p>
+    <w:p>
+      <w:pPr>
+        <w:pStyle w:val="CSP-ChapterBodyText"/>
+      </w:pPr>
+      <w:r>
+        <w:t>She was standing at the edge of a secluded beach and her toes sank into the cool, wet sand. The rising sun cast a pink and blue hue across the ocean’s surface with waves gently lapping at her feet, whispering sweet secrets to her. She breathed deeply and immersed herself in the wild, sweet sounds and smell of the surf. Seabirds and their calls and were with distant echoes of church bells. The waves crashed rhythmically, like the gentle murmur of voices blended with splash of the ebb and flow of the small waves that drew and pulled against her ankles. She felt the sand shift under her feet and then she came to. The message was over and she now realized people were standing up all around her up to sing. She rose as well – with William’s assistance – as she still was recovering from the swoon of the dream.</w:t>
+      </w:r>
+    </w:p>
+    <w:p>
+      <w:pPr>
+        <w:pStyle w:val="CSP-ChapterBodyText"/>
+      </w:pPr>
+    </w:p>
+    <w:p>
+      <w:pPr>
+        <w:pStyle w:val="CSP-ChapterBodyText"/>
+      </w:pPr>
+      <w:r>
+        <w:t>William came close to her ear. "You OK?"</w:t>
+      </w:r>
+    </w:p>
+    <w:p>
+      <w:pPr>
+        <w:pStyle w:val="CSP-ChapterBodyText"/>
+      </w:pPr>
+    </w:p>
+    <w:p>
+      <w:pPr>
+        <w:pStyle w:val="CSP-ChapterBodyText"/>
+      </w:pPr>
+      <w:r>
+        <w:t>"Yes. Yes I must have dosed off." Then her face turned to his ear. "Oh my gosh, did I snore or something?"</w:t>
+      </w:r>
+    </w:p>
+    <w:p>
+      <w:pPr>
+        <w:pStyle w:val="CSP-ChapterBodyText"/>
+      </w:pPr>
+    </w:p>
+    <w:p>
+      <w:pPr>
+        <w:pStyle w:val="CSP-ChapterBodyText"/>
+      </w:pPr>
+      <w:r>
+        <w:t>"Yes." Came the response.</w:t>
+      </w:r>
+    </w:p>
+    <w:p>
+      <w:pPr>
+        <w:pStyle w:val="CSP-ChapterBodyText"/>
+      </w:pPr>
+    </w:p>
+    <w:p>
+      <w:pPr>
+        <w:pStyle w:val="CSP-ChapterBodyText"/>
+      </w:pPr>
+      <w:r>
+        <w:t>She looked up in mortified horror.</w:t>
+      </w:r>
+    </w:p>
+    <w:p>
+      <w:pPr>
+        <w:pStyle w:val="CSP-ChapterBodyText"/>
+      </w:pPr>
     </w:p>
     <w:p>
       <w:pPr>
         <w:pStyle w:val="CSP-ChapterBodyText"/>
         <w:sectPr>
-          <w:footerReference w:type="even" r:id="rId16"/>
-          <w:footerReference w:type="default" r:id="rId17"/>
-          <w:footerReference w:type="first" r:id="rId18"/>
+          <w:footerReference w:type="even" r:id="rId17"/>
+          <w:footerReference w:type="default" r:id="rId18"/>
+          <w:footerReference w:type="first" r:id="rId19"/>
           <w:type w:val="nextColumn"/>
           <w:pgSz w:w="8640" w:h="12960"/>
           <w:pgMar w:top="1094" w:right="864" w:bottom="1094" w:left="1094" w:header="576" w:footer="432" w:gutter="202"/>
@@ -4269,6 +4621,9 @@
           <w:docGrid w:linePitch="360"/>
         </w:sectPr>
       </w:pPr>
+      <w:r>
+        <w:t>He said "No." And the parishioners behind them smirked as William recovered from an undeserving short blow to his arm.</w:t>
+      </w:r>
     </w:p>
     <w:p>
       <w:pPr>
@@ -4349,6 +4704,7 @@
           <w:rFonts w:ascii="Garamond" w:hAnsi="Garamond"/>
         </w:rPr>
       </w:pPr>
+      <w:bookmarkStart w:id="6" w:name="_Toc170216753"/>
       <w:r>
         <w:rPr>
           <w:rFonts w:ascii="Garamond" w:hAnsi="Garamond"/>
@@ -4379,6 +4735,7 @@
         </w:rPr>
         <w:t>COFFEE SHOP</w:t>
       </w:r>
+      <w:bookmarkEnd w:id="6"/>
     </w:p>
     <w:p>
       <w:pPr>
@@ -5012,10 +5369,1618 @@
           <w:rFonts w:ascii="Garamond" w:hAnsi="Garamond"/>
           <w:iCs/>
         </w:rPr>
+      </w:pPr>
+      <w:r>
+        <w:rPr>
+          <w:rFonts w:ascii="Garamond" w:hAnsi="Garamond"/>
+          <w:iCs/>
+        </w:rPr>
+        <w:t>"Then let’s not. Agreed?" And Lydia did not protest.</w:t>
+      </w:r>
+    </w:p>
+    <w:p>
+      <w:pPr>
+        <w:spacing w:after="0" w:line="240" w:lineRule="auto"/>
+        <w:ind w:firstLine="288"/>
+        <w:jc w:val="both"/>
+        <w:rPr>
+          <w:rFonts w:ascii="Garamond" w:hAnsi="Garamond"/>
+          <w:iCs/>
+        </w:rPr>
+      </w:pPr>
+    </w:p>
+    <w:p>
+      <w:pPr>
+        <w:spacing w:after="0" w:line="240" w:lineRule="auto"/>
+        <w:ind w:firstLine="288"/>
+        <w:jc w:val="both"/>
+        <w:rPr>
+          <w:rFonts w:ascii="Garamond" w:hAnsi="Garamond"/>
+          <w:iCs/>
+        </w:rPr>
+      </w:pPr>
+    </w:p>
+    <w:p>
+      <w:pPr>
+        <w:spacing w:after="0" w:line="240" w:lineRule="auto"/>
+        <w:ind w:firstLine="288"/>
+        <w:jc w:val="both"/>
+        <w:rPr>
+          <w:rFonts w:ascii="Garamond" w:hAnsi="Garamond"/>
+          <w:iCs/>
+        </w:rPr>
+      </w:pPr>
+      <w:r>
+        <w:rPr>
+          <w:rFonts w:ascii="Garamond" w:hAnsi="Garamond"/>
+          <w:iCs/>
+        </w:rPr>
+        <w:t>“William?”</w:t>
+      </w:r>
+    </w:p>
+    <w:p>
+      <w:pPr>
+        <w:spacing w:after="0" w:line="240" w:lineRule="auto"/>
+        <w:ind w:firstLine="288"/>
+        <w:jc w:val="both"/>
+        <w:rPr>
+          <w:rFonts w:ascii="Garamond" w:hAnsi="Garamond"/>
+          <w:iCs/>
+        </w:rPr>
+      </w:pPr>
+    </w:p>
+    <w:p>
+      <w:pPr>
+        <w:spacing w:after="0" w:line="240" w:lineRule="auto"/>
+        <w:ind w:firstLine="288"/>
+        <w:jc w:val="both"/>
+        <w:rPr>
+          <w:rFonts w:ascii="Garamond" w:hAnsi="Garamond"/>
+          <w:iCs/>
+        </w:rPr>
+      </w:pPr>
+    </w:p>
+    <w:p>
+      <w:pPr>
+        <w:spacing w:after="0" w:line="240" w:lineRule="auto"/>
+        <w:ind w:firstLine="288"/>
+        <w:jc w:val="both"/>
+        <w:rPr>
+          <w:rFonts w:ascii="Garamond" w:hAnsi="Garamond"/>
+          <w:iCs/>
+        </w:rPr>
+      </w:pPr>
+      <w:r>
+        <w:rPr>
+          <w:rFonts w:ascii="Garamond" w:hAnsi="Garamond"/>
+          <w:iCs/>
+        </w:rPr>
+        <w:lastRenderedPageBreak/>
+        <w:t>“</w:t>
+      </w:r>
+      <w:r>
+        <w:rPr>
+          <w:rFonts w:ascii="Garamond" w:hAnsi="Garamond"/>
+          <w:iCs/>
+        </w:rPr>
+        <w:t>Yes?”</w:t>
+      </w:r>
+    </w:p>
+    <w:p>
+      <w:pPr>
+        <w:spacing w:after="0" w:line="240" w:lineRule="auto"/>
+        <w:jc w:val="both"/>
+        <w:rPr>
+          <w:rFonts w:ascii="Garamond" w:hAnsi="Garamond"/>
+          <w:iCs/>
+        </w:rPr>
+      </w:pPr>
+    </w:p>
+    <w:p>
+      <w:pPr>
+        <w:spacing w:after="0" w:line="240" w:lineRule="auto"/>
+        <w:ind w:firstLine="288"/>
+        <w:jc w:val="both"/>
+        <w:rPr>
+          <w:rFonts w:ascii="Garamond" w:hAnsi="Garamond"/>
+          <w:iCs/>
+        </w:rPr>
+      </w:pPr>
+      <w:r>
+        <w:rPr>
+          <w:rFonts w:ascii="Garamond" w:hAnsi="Garamond"/>
+          <w:iCs/>
+        </w:rPr>
+        <w:t>“Will you tell me where you live</w:t>
+      </w:r>
+      <w:r>
+        <w:rPr>
+          <w:rFonts w:ascii="Garamond" w:hAnsi="Garamond"/>
+          <w:iCs/>
+        </w:rPr>
+        <w:t>, and what its   like?  And I promise I will not come to haunt you there.  At  least not without your permission.</w:t>
+      </w:r>
+      <w:r>
+        <w:rPr>
+          <w:rFonts w:ascii="Garamond" w:hAnsi="Garamond"/>
+          <w:iCs/>
+        </w:rPr>
+        <w:t>”</w:t>
+      </w:r>
+    </w:p>
+    <w:p>
+      <w:pPr>
+        <w:spacing w:after="0" w:line="240" w:lineRule="auto"/>
+        <w:ind w:firstLine="288"/>
+        <w:jc w:val="both"/>
+        <w:rPr>
+          <w:rFonts w:ascii="Garamond" w:hAnsi="Garamond"/>
+          <w:iCs/>
+        </w:rPr>
+      </w:pPr>
+    </w:p>
+    <w:p>
+      <w:pPr>
+        <w:spacing w:after="0" w:line="240" w:lineRule="auto"/>
+        <w:ind w:firstLine="288"/>
+        <w:jc w:val="both"/>
+        <w:rPr>
+          <w:rFonts w:ascii="Garamond" w:hAnsi="Garamond"/>
+          <w:iCs/>
+        </w:rPr>
+      </w:pPr>
+    </w:p>
+    <w:p>
+      <w:pPr>
+        <w:spacing w:after="0" w:line="240" w:lineRule="auto"/>
+        <w:ind w:firstLine="288"/>
+        <w:jc w:val="both"/>
+        <w:rPr>
+          <w:rFonts w:ascii="Garamond" w:hAnsi="Garamond"/>
+          <w:iCs/>
+        </w:rPr>
+      </w:pPr>
+      <w:r>
+        <w:rPr>
+          <w:rFonts w:ascii="Garamond" w:hAnsi="Garamond"/>
+          <w:iCs/>
+        </w:rPr>
+        <w:t>And   William did so</w:t>
+      </w:r>
+      <w:r>
+        <w:rPr>
+          <w:rFonts w:ascii="Garamond" w:hAnsi="Garamond"/>
+          <w:iCs/>
+        </w:rPr>
+        <w:t xml:space="preserve"> – of his study</w:t>
+      </w:r>
+      <w:r>
+        <w:rPr>
+          <w:rFonts w:ascii="Garamond" w:hAnsi="Garamond"/>
+          <w:iCs/>
+        </w:rPr>
+        <w:t xml:space="preserve">.  </w:t>
+      </w:r>
+      <w:r>
+        <w:rPr>
+          <w:rFonts w:ascii="Garamond" w:hAnsi="Garamond"/>
+          <w:iCs/>
+        </w:rPr>
+        <w:t>And as</w:t>
+      </w:r>
+      <w:r>
+        <w:rPr>
+          <w:rFonts w:ascii="Garamond" w:hAnsi="Garamond"/>
+          <w:iCs/>
+        </w:rPr>
+        <w:t xml:space="preserve"> he spoke </w:t>
+      </w:r>
+      <w:r>
+        <w:rPr>
+          <w:rFonts w:ascii="Garamond" w:hAnsi="Garamond"/>
+          <w:iCs/>
+        </w:rPr>
+        <w:t>with</w:t>
+      </w:r>
+      <w:r>
+        <w:rPr>
+          <w:rFonts w:ascii="Garamond" w:hAnsi="Garamond"/>
+          <w:iCs/>
+        </w:rPr>
+        <w:t xml:space="preserve"> such</w:t>
+      </w:r>
+      <w:r>
+        <w:rPr>
+          <w:rFonts w:ascii="Garamond" w:hAnsi="Garamond"/>
+          <w:iCs/>
+        </w:rPr>
+        <w:t xml:space="preserve"> great</w:t>
+      </w:r>
+      <w:r>
+        <w:rPr>
+          <w:rFonts w:ascii="Garamond" w:hAnsi="Garamond"/>
+          <w:iCs/>
+        </w:rPr>
+        <w:t xml:space="preserve"> passion and</w:t>
+      </w:r>
+      <w:r>
+        <w:rPr>
+          <w:rFonts w:ascii="Garamond" w:hAnsi="Garamond"/>
+          <w:iCs/>
+        </w:rPr>
+        <w:t xml:space="preserve"> detail she could imaging her self there.  His language </w:t>
+      </w:r>
+      <w:r>
+        <w:rPr>
+          <w:rFonts w:ascii="Garamond" w:hAnsi="Garamond"/>
+          <w:iCs/>
+        </w:rPr>
+        <w:t xml:space="preserve">in facts was </w:t>
+      </w:r>
+      <w:r>
+        <w:rPr>
+          <w:rFonts w:ascii="Garamond" w:hAnsi="Garamond"/>
+          <w:iCs/>
+        </w:rPr>
+        <w:t>so descriptive and her imagination so agile, this is how she imagined it as he spoke.</w:t>
+      </w:r>
+    </w:p>
+    <w:p>
+      <w:pPr>
+        <w:spacing w:after="0" w:line="240" w:lineRule="auto"/>
+        <w:jc w:val="both"/>
+        <w:rPr>
+          <w:rFonts w:ascii="Garamond" w:hAnsi="Garamond"/>
+          <w:iCs/>
+        </w:rPr>
+      </w:pPr>
+    </w:p>
+    <w:p>
+      <w:pPr>
+        <w:spacing w:after="0" w:line="240" w:lineRule="auto"/>
+        <w:ind w:firstLine="288"/>
+        <w:jc w:val="both"/>
+        <w:rPr>
+          <w:rFonts w:ascii="Garamond" w:hAnsi="Garamond"/>
+          <w:iCs/>
+        </w:rPr>
+      </w:pPr>
+      <w:r>
+        <w:rPr>
+          <w:rFonts w:ascii="Garamond" w:hAnsi="Garamond"/>
+          <w:iCs/>
+        </w:rPr>
+        <w:t>She</w:t>
+      </w:r>
+      <w:r>
+        <w:rPr>
+          <w:rFonts w:ascii="Garamond" w:hAnsi="Garamond"/>
+          <w:iCs/>
+        </w:rPr>
+        <w:t xml:space="preserve"> </w:t>
+      </w:r>
+      <w:r>
+        <w:rPr>
+          <w:rFonts w:ascii="Garamond" w:hAnsi="Garamond"/>
+          <w:iCs/>
+        </w:rPr>
+        <w:t xml:space="preserve">saw herself </w:t>
+      </w:r>
+      <w:r>
+        <w:rPr>
+          <w:rFonts w:ascii="Garamond" w:hAnsi="Garamond"/>
+          <w:iCs/>
+        </w:rPr>
+        <w:t>step</w:t>
+      </w:r>
+      <w:r>
+        <w:rPr>
+          <w:rFonts w:ascii="Garamond" w:hAnsi="Garamond"/>
+          <w:iCs/>
+        </w:rPr>
+        <w:t>p</w:t>
+      </w:r>
+      <w:r>
+        <w:rPr>
+          <w:rFonts w:ascii="Garamond" w:hAnsi="Garamond"/>
+          <w:iCs/>
+        </w:rPr>
+        <w:t>ing</w:t>
+      </w:r>
+      <w:r>
+        <w:rPr>
+          <w:rFonts w:ascii="Garamond" w:hAnsi="Garamond"/>
+          <w:iCs/>
+        </w:rPr>
+        <w:t xml:space="preserve"> into William's study for the first time, her senses  immediately captivated by the room's enchanting aura. The rich scent of aged leather and paper wraps around her, mingling with the faint aroma of </w:t>
+      </w:r>
+      <w:r>
+        <w:rPr>
+          <w:rFonts w:ascii="Garamond" w:hAnsi="Garamond"/>
+          <w:iCs/>
+        </w:rPr>
+        <w:t xml:space="preserve">a </w:t>
+      </w:r>
+      <w:r>
+        <w:rPr>
+          <w:rFonts w:ascii="Garamond" w:hAnsi="Garamond"/>
+          <w:iCs/>
+        </w:rPr>
+        <w:t xml:space="preserve">bold, foreign </w:t>
+      </w:r>
+      <w:r>
+        <w:rPr>
+          <w:rFonts w:ascii="Garamond" w:hAnsi="Garamond"/>
+          <w:iCs/>
+        </w:rPr>
+        <w:t xml:space="preserve">coffee. She </w:t>
+      </w:r>
+      <w:r>
+        <w:rPr>
+          <w:rFonts w:ascii="Garamond" w:hAnsi="Garamond"/>
+          <w:iCs/>
+        </w:rPr>
+        <w:t>sees herself closing her eyes briefly</w:t>
+      </w:r>
+      <w:r>
+        <w:rPr>
+          <w:rFonts w:ascii="Garamond" w:hAnsi="Garamond"/>
+          <w:iCs/>
+        </w:rPr>
+        <w:t>, taking</w:t>
+      </w:r>
+      <w:r>
+        <w:rPr>
+          <w:rFonts w:ascii="Garamond" w:hAnsi="Garamond"/>
+          <w:iCs/>
+        </w:rPr>
+        <w:t xml:space="preserve"> a moment to breathe it in</w:t>
+      </w:r>
+      <w:r>
+        <w:rPr>
+          <w:rFonts w:ascii="Garamond" w:hAnsi="Garamond"/>
+          <w:iCs/>
+        </w:rPr>
+        <w:t xml:space="preserve">.  In doing so an hearing him speak of it, then </w:t>
+      </w:r>
+      <w:r>
+        <w:rPr>
+          <w:rFonts w:ascii="Garamond" w:hAnsi="Garamond"/>
+          <w:iCs/>
+        </w:rPr>
+        <w:t>feeling an unexpected comfort in this new environment</w:t>
+      </w:r>
+      <w:r>
+        <w:rPr>
+          <w:rFonts w:ascii="Garamond" w:hAnsi="Garamond"/>
+          <w:iCs/>
+        </w:rPr>
+        <w:t>. William’s worlds</w:t>
+      </w:r>
+      <w:r>
+        <w:rPr>
+          <w:rFonts w:ascii="Garamond" w:hAnsi="Garamond"/>
+          <w:iCs/>
+        </w:rPr>
+        <w:t xml:space="preserve">. </w:t>
+      </w:r>
+      <w:r>
+        <w:rPr>
+          <w:rFonts w:ascii="Garamond" w:hAnsi="Garamond"/>
+          <w:iCs/>
+        </w:rPr>
+        <w:t>As he spoke of the far end of the study, she pictured the</w:t>
+      </w:r>
+      <w:r>
+        <w:rPr>
+          <w:rFonts w:ascii="Garamond" w:hAnsi="Garamond"/>
+          <w:iCs/>
+        </w:rPr>
+        <w:t xml:space="preserve"> soft glow from the bay window cast</w:t>
+      </w:r>
+      <w:r>
+        <w:rPr>
+          <w:rFonts w:ascii="Garamond" w:hAnsi="Garamond"/>
+          <w:iCs/>
+        </w:rPr>
+        <w:t>ing</w:t>
+      </w:r>
+      <w:r>
+        <w:rPr>
+          <w:rFonts w:ascii="Garamond" w:hAnsi="Garamond"/>
+          <w:iCs/>
+        </w:rPr>
+        <w:t xml:space="preserve"> a warm light on the dark wooden shelves</w:t>
+      </w:r>
+      <w:r>
+        <w:rPr>
+          <w:rFonts w:ascii="Garamond" w:hAnsi="Garamond"/>
+          <w:iCs/>
+        </w:rPr>
+        <w:t xml:space="preserve">. She could feel the warmth of </w:t>
+      </w:r>
+      <w:proofErr w:type="spellStart"/>
+      <w:r>
+        <w:rPr>
+          <w:rFonts w:ascii="Garamond" w:hAnsi="Garamond"/>
+          <w:iCs/>
+        </w:rPr>
+        <w:t>a</w:t>
+      </w:r>
+      <w:proofErr w:type="spellEnd"/>
+      <w:r>
+        <w:rPr>
+          <w:rFonts w:ascii="Garamond" w:hAnsi="Garamond"/>
+          <w:iCs/>
+        </w:rPr>
+        <w:t xml:space="preserve"> spring day actually spilling into the room and</w:t>
+      </w:r>
+      <w:r>
+        <w:rPr>
+          <w:rFonts w:ascii="Garamond" w:hAnsi="Garamond"/>
+          <w:iCs/>
+        </w:rPr>
+        <w:t xml:space="preserve"> illuminating a treasure trove of books. </w:t>
+      </w:r>
+      <w:r>
+        <w:rPr>
+          <w:rFonts w:ascii="Garamond" w:hAnsi="Garamond"/>
+          <w:iCs/>
+        </w:rPr>
+        <w:t xml:space="preserve">She saw her </w:t>
+      </w:r>
+      <w:proofErr w:type="spellStart"/>
+      <w:r>
+        <w:rPr>
+          <w:rFonts w:ascii="Garamond" w:hAnsi="Garamond"/>
+          <w:iCs/>
+        </w:rPr>
+        <w:t>self enter</w:t>
+      </w:r>
+      <w:proofErr w:type="spellEnd"/>
+      <w:r>
+        <w:rPr>
+          <w:rFonts w:ascii="Garamond" w:hAnsi="Garamond"/>
+          <w:iCs/>
+        </w:rPr>
+        <w:t xml:space="preserve"> further.  And while William continued to speak, she snuck unawares toward the </w:t>
+      </w:r>
+      <w:r>
+        <w:rPr>
+          <w:rFonts w:ascii="Garamond" w:hAnsi="Garamond"/>
+          <w:iCs/>
+        </w:rPr>
+        <w:t xml:space="preserve">bookcase, </w:t>
+      </w:r>
+      <w:r>
+        <w:rPr>
+          <w:rFonts w:ascii="Garamond" w:hAnsi="Garamond"/>
+          <w:iCs/>
+        </w:rPr>
+        <w:t>fingers brush</w:t>
+      </w:r>
+      <w:r>
+        <w:rPr>
+          <w:rFonts w:ascii="Garamond" w:hAnsi="Garamond"/>
+          <w:iCs/>
+        </w:rPr>
+        <w:t>ing</w:t>
+      </w:r>
+      <w:r>
+        <w:rPr>
+          <w:rFonts w:ascii="Garamond" w:hAnsi="Garamond"/>
+          <w:iCs/>
+        </w:rPr>
+        <w:t xml:space="preserve"> against the spines</w:t>
+      </w:r>
+      <w:r>
+        <w:rPr>
+          <w:rFonts w:ascii="Garamond" w:hAnsi="Garamond"/>
+          <w:iCs/>
+        </w:rPr>
+        <w:t>, one at a time,</w:t>
+      </w:r>
+      <w:r>
+        <w:rPr>
+          <w:rFonts w:ascii="Garamond" w:hAnsi="Garamond"/>
+          <w:iCs/>
+        </w:rPr>
+        <w:t xml:space="preserve"> of a complete collection of </w:t>
+      </w:r>
+      <w:r>
+        <w:rPr>
+          <w:rFonts w:ascii="Garamond" w:hAnsi="Garamond"/>
+          <w:iCs/>
+        </w:rPr>
+        <w:t xml:space="preserve">the works of </w:t>
+      </w:r>
+      <w:r>
+        <w:rPr>
+          <w:rFonts w:ascii="Garamond" w:hAnsi="Garamond"/>
+          <w:iCs/>
+        </w:rPr>
+        <w:t>Charles Dickens'</w:t>
+      </w:r>
+      <w:r>
+        <w:rPr>
+          <w:rFonts w:ascii="Garamond" w:hAnsi="Garamond"/>
+          <w:iCs/>
+        </w:rPr>
+        <w:t xml:space="preserve">.  Feeling the embossed letters of each </w:t>
+      </w:r>
+      <w:r>
+        <w:rPr>
+          <w:rFonts w:ascii="Garamond" w:hAnsi="Garamond"/>
+          <w:iCs/>
+        </w:rPr>
+        <w:t>volume run over the title of each of these works.  She saw that t</w:t>
+      </w:r>
+      <w:r>
+        <w:rPr>
+          <w:rFonts w:ascii="Garamond" w:hAnsi="Garamond"/>
+          <w:iCs/>
+        </w:rPr>
+        <w:t>he embossed titles</w:t>
+      </w:r>
+      <w:r>
+        <w:rPr>
+          <w:rFonts w:ascii="Garamond" w:hAnsi="Garamond"/>
+          <w:iCs/>
+        </w:rPr>
+        <w:t xml:space="preserve"> were</w:t>
+      </w:r>
+      <w:r>
+        <w:rPr>
+          <w:rFonts w:ascii="Garamond" w:hAnsi="Garamond"/>
+          <w:iCs/>
+        </w:rPr>
+        <w:t xml:space="preserve"> worn</w:t>
+      </w:r>
+      <w:r>
+        <w:rPr>
+          <w:rFonts w:ascii="Garamond" w:hAnsi="Garamond"/>
+          <w:iCs/>
+        </w:rPr>
+        <w:t>,</w:t>
+      </w:r>
+      <w:r>
+        <w:rPr>
+          <w:rFonts w:ascii="Garamond" w:hAnsi="Garamond"/>
+          <w:iCs/>
+        </w:rPr>
+        <w:t xml:space="preserve"> yet still gleaming. The</w:t>
+      </w:r>
+      <w:r>
+        <w:rPr>
+          <w:rFonts w:ascii="Garamond" w:hAnsi="Garamond"/>
+          <w:iCs/>
+        </w:rPr>
+        <w:t>n her mentioned other volumes running across those shelves – and she could see them clearly.  The</w:t>
+      </w:r>
+      <w:r>
+        <w:rPr>
+          <w:rFonts w:ascii="Garamond" w:hAnsi="Garamond"/>
+          <w:iCs/>
+        </w:rPr>
+        <w:t xml:space="preserve"> romantic poets, Shakespeare's timeless plays, and novels</w:t>
+      </w:r>
+      <w:r>
+        <w:rPr>
+          <w:rFonts w:ascii="Garamond" w:hAnsi="Garamond"/>
+          <w:iCs/>
+        </w:rPr>
+        <w:t xml:space="preserve"> upon novels</w:t>
+      </w:r>
+      <w:r>
+        <w:rPr>
+          <w:rFonts w:ascii="Garamond" w:hAnsi="Garamond"/>
+          <w:iCs/>
+        </w:rPr>
+        <w:t xml:space="preserve"> from the 18th, 19th, and early 20th centuries stand</w:t>
+      </w:r>
+      <w:r>
+        <w:rPr>
+          <w:rFonts w:ascii="Garamond" w:hAnsi="Garamond"/>
+          <w:iCs/>
+        </w:rPr>
+        <w:t>ing as</w:t>
+      </w:r>
+      <w:r>
+        <w:rPr>
+          <w:rFonts w:ascii="Garamond" w:hAnsi="Garamond"/>
+          <w:iCs/>
+        </w:rPr>
+        <w:t xml:space="preserve"> proud</w:t>
+      </w:r>
+      <w:r>
+        <w:rPr>
+          <w:rFonts w:ascii="Garamond" w:hAnsi="Garamond"/>
+          <w:iCs/>
+        </w:rPr>
+        <w:t xml:space="preserve"> little soldiers, each </w:t>
+      </w:r>
+      <w:r>
+        <w:rPr>
+          <w:rFonts w:ascii="Garamond" w:hAnsi="Garamond"/>
+          <w:iCs/>
+        </w:rPr>
+        <w:t>in their places</w:t>
+      </w:r>
+      <w:r>
+        <w:rPr>
+          <w:rFonts w:ascii="Garamond" w:hAnsi="Garamond"/>
+          <w:iCs/>
+        </w:rPr>
+        <w:t xml:space="preserve">.  All </w:t>
+      </w:r>
+      <w:r>
+        <w:rPr>
+          <w:rFonts w:ascii="Garamond" w:hAnsi="Garamond"/>
+          <w:iCs/>
+        </w:rPr>
+        <w:t xml:space="preserve">a testament to </w:t>
+      </w:r>
+      <w:r>
+        <w:rPr>
+          <w:rFonts w:ascii="Garamond" w:hAnsi="Garamond"/>
+          <w:iCs/>
+        </w:rPr>
+        <w:t xml:space="preserve">how he spoke with them in wonder, and reflecting his, </w:t>
+      </w:r>
+      <w:r>
+        <w:rPr>
+          <w:rFonts w:ascii="Garamond" w:hAnsi="Garamond"/>
+          <w:iCs/>
+        </w:rPr>
+        <w:t>William's</w:t>
+      </w:r>
+      <w:r>
+        <w:rPr>
+          <w:rFonts w:ascii="Garamond" w:hAnsi="Garamond"/>
+          <w:iCs/>
+        </w:rPr>
+        <w:t xml:space="preserve">, </w:t>
+      </w:r>
+      <w:r>
+        <w:rPr>
+          <w:rFonts w:ascii="Garamond" w:hAnsi="Garamond"/>
+          <w:iCs/>
+        </w:rPr>
+        <w:t>love for literature.</w:t>
+      </w:r>
+    </w:p>
+    <w:p>
+      <w:pPr>
+        <w:spacing w:after="0" w:line="240" w:lineRule="auto"/>
+        <w:ind w:firstLine="288"/>
+        <w:jc w:val="both"/>
+        <w:rPr>
+          <w:rFonts w:ascii="Garamond" w:hAnsi="Garamond"/>
+          <w:iCs/>
+        </w:rPr>
+      </w:pPr>
+    </w:p>
+    <w:p>
+      <w:pPr>
+        <w:spacing w:after="0" w:line="240" w:lineRule="auto"/>
+        <w:ind w:firstLine="288"/>
+        <w:jc w:val="both"/>
+        <w:rPr>
+          <w:rFonts w:ascii="Garamond" w:hAnsi="Garamond"/>
+          <w:iCs/>
+        </w:rPr>
+      </w:pPr>
+      <w:r>
+        <w:rPr>
+          <w:rFonts w:ascii="Garamond" w:hAnsi="Garamond"/>
+          <w:iCs/>
+        </w:rPr>
+        <w:t xml:space="preserve">She heard his works and continued to get further lost in her imagination.  </w:t>
+      </w:r>
+      <w:r>
+        <w:rPr>
+          <w:rFonts w:ascii="Garamond" w:hAnsi="Garamond"/>
+          <w:iCs/>
+        </w:rPr>
+        <w:t>Lydia's eyes travel to the leather armchairs, invitingly positioned near the window. She imagine</w:t>
+      </w:r>
+      <w:r>
+        <w:rPr>
+          <w:rFonts w:ascii="Garamond" w:hAnsi="Garamond"/>
+          <w:iCs/>
+        </w:rPr>
+        <w:t>d</w:t>
+      </w:r>
+      <w:r>
+        <w:rPr>
+          <w:rFonts w:ascii="Garamond" w:hAnsi="Garamond"/>
+          <w:iCs/>
+        </w:rPr>
+        <w:t xml:space="preserve"> herself curled up in one of them, losing track of time as he </w:t>
+      </w:r>
+      <w:r>
+        <w:rPr>
+          <w:rFonts w:ascii="Garamond" w:hAnsi="Garamond"/>
+          <w:iCs/>
+        </w:rPr>
+        <w:t xml:space="preserve">might sit with a small warm </w:t>
+      </w:r>
+      <w:r>
+        <w:rPr>
+          <w:rFonts w:ascii="Garamond" w:hAnsi="Garamond"/>
+          <w:iCs/>
+        </w:rPr>
+        <w:t xml:space="preserve">blanket pulled from a corner chair, and listen to that caring voice </w:t>
+      </w:r>
+      <w:r>
+        <w:rPr>
+          <w:rFonts w:ascii="Garamond" w:hAnsi="Garamond"/>
+          <w:iCs/>
+        </w:rPr>
+        <w:t>take her on a journey together</w:t>
+      </w:r>
+      <w:r>
+        <w:rPr>
+          <w:rFonts w:ascii="Garamond" w:hAnsi="Garamond"/>
+          <w:iCs/>
+        </w:rPr>
+        <w:t xml:space="preserve"> into </w:t>
+      </w:r>
+      <w:r>
+        <w:rPr>
+          <w:rFonts w:ascii="Garamond" w:hAnsi="Garamond"/>
+          <w:iCs/>
+        </w:rPr>
+        <w:t xml:space="preserve">one of </w:t>
+      </w:r>
+      <w:proofErr w:type="spellStart"/>
+      <w:r>
+        <w:rPr>
+          <w:rFonts w:ascii="Garamond" w:hAnsi="Garamond"/>
+          <w:iCs/>
+        </w:rPr>
+        <w:t>thise</w:t>
+      </w:r>
+      <w:proofErr w:type="spellEnd"/>
+      <w:r>
+        <w:rPr>
+          <w:rFonts w:ascii="Garamond" w:hAnsi="Garamond"/>
+          <w:iCs/>
+        </w:rPr>
+        <w:t xml:space="preserve"> </w:t>
+      </w:r>
+      <w:r>
+        <w:rPr>
+          <w:rFonts w:ascii="Garamond" w:hAnsi="Garamond"/>
+          <w:iCs/>
+        </w:rPr>
+        <w:t>literary classic</w:t>
+      </w:r>
+      <w:r>
+        <w:rPr>
+          <w:rFonts w:ascii="Garamond" w:hAnsi="Garamond"/>
+          <w:iCs/>
+        </w:rPr>
+        <w:t>s</w:t>
+      </w:r>
+      <w:r>
+        <w:rPr>
+          <w:rFonts w:ascii="Garamond" w:hAnsi="Garamond"/>
+          <w:iCs/>
+        </w:rPr>
+        <w:t xml:space="preserve">. </w:t>
+      </w:r>
+      <w:r>
+        <w:rPr>
+          <w:rFonts w:ascii="Garamond" w:hAnsi="Garamond"/>
+          <w:iCs/>
+        </w:rPr>
+        <w:t>Ah, t</w:t>
+      </w:r>
+      <w:r>
+        <w:rPr>
+          <w:rFonts w:ascii="Garamond" w:hAnsi="Garamond"/>
+          <w:iCs/>
+        </w:rPr>
+        <w:t xml:space="preserve">he antique desk catches her attention next, its </w:t>
+      </w:r>
+      <w:r>
+        <w:rPr>
+          <w:rFonts w:ascii="Garamond" w:hAnsi="Garamond"/>
+          <w:iCs/>
+        </w:rPr>
+        <w:t xml:space="preserve">highly polished and gleaming </w:t>
+      </w:r>
+      <w:r>
+        <w:rPr>
+          <w:rFonts w:ascii="Garamond" w:hAnsi="Garamond"/>
+          <w:iCs/>
+        </w:rPr>
+        <w:t xml:space="preserve">brass lamp casting a gentle glow over the neatly arranged writing instruments. The desk's surface </w:t>
+      </w:r>
+      <w:r>
+        <w:rPr>
+          <w:rFonts w:ascii="Garamond" w:hAnsi="Garamond"/>
+          <w:iCs/>
+        </w:rPr>
+        <w:t>also</w:t>
+      </w:r>
+      <w:r>
+        <w:rPr>
+          <w:rFonts w:ascii="Garamond" w:hAnsi="Garamond"/>
+          <w:iCs/>
+        </w:rPr>
+        <w:t xml:space="preserve"> polished and smooth, reflecting the care William puts into</w:t>
+      </w:r>
+      <w:r>
+        <w:rPr>
+          <w:rFonts w:ascii="Garamond" w:hAnsi="Garamond"/>
+          <w:iCs/>
+        </w:rPr>
+        <w:t xml:space="preserve"> all things he hold precious</w:t>
+      </w:r>
+      <w:r>
+        <w:rPr>
+          <w:rFonts w:ascii="Garamond" w:hAnsi="Garamond"/>
+          <w:iCs/>
+        </w:rPr>
+        <w:t>. She reaches out to touch the leather-bound journal resting on the desk, feeling the cool, textured surface under her fingertips.</w:t>
+      </w:r>
+    </w:p>
+    <w:p>
+      <w:pPr>
+        <w:spacing w:after="0" w:line="240" w:lineRule="auto"/>
+        <w:ind w:firstLine="288"/>
+        <w:jc w:val="both"/>
+        <w:rPr>
+          <w:rFonts w:ascii="Garamond" w:hAnsi="Garamond"/>
+          <w:iCs/>
+        </w:rPr>
+      </w:pPr>
+    </w:p>
+    <w:p>
+      <w:pPr>
+        <w:spacing w:after="0" w:line="240" w:lineRule="auto"/>
+        <w:ind w:firstLine="288"/>
+        <w:jc w:val="both"/>
+        <w:rPr>
+          <w:rFonts w:ascii="Garamond" w:hAnsi="Garamond"/>
+          <w:iCs/>
+        </w:rPr>
+      </w:pPr>
+      <w:r>
+        <w:rPr>
+          <w:rFonts w:ascii="Garamond" w:hAnsi="Garamond"/>
+          <w:iCs/>
+        </w:rPr>
+        <w:t xml:space="preserve">As she takes in the room, Lydia feels a sense of wonder and admiration for </w:t>
+      </w:r>
+      <w:r>
+        <w:rPr>
+          <w:rFonts w:ascii="Garamond" w:hAnsi="Garamond"/>
+          <w:iCs/>
+        </w:rPr>
+        <w:t>him</w:t>
+      </w:r>
+      <w:r>
+        <w:rPr>
+          <w:rFonts w:ascii="Garamond" w:hAnsi="Garamond"/>
+          <w:iCs/>
+        </w:rPr>
+        <w:t xml:space="preserve">. This study, with its curated collection of books and meticulous organization, speaks volumes about his character. It reveals a man who values knowledge and cherishes the stories of the past. </w:t>
+      </w:r>
+      <w:r>
+        <w:rPr>
+          <w:rFonts w:ascii="Garamond" w:hAnsi="Garamond"/>
+          <w:iCs/>
+        </w:rPr>
+        <w:t xml:space="preserve">Who </w:t>
+      </w:r>
+      <w:r>
+        <w:rPr>
+          <w:rFonts w:ascii="Garamond" w:hAnsi="Garamond"/>
+          <w:iCs/>
+        </w:rPr>
+        <w:t xml:space="preserve">might or even must </w:t>
+      </w:r>
+      <w:r>
+        <w:rPr>
+          <w:rFonts w:ascii="Garamond" w:hAnsi="Garamond"/>
+          <w:iCs/>
+        </w:rPr>
+        <w:t>cherishes many things, perhaps</w:t>
+      </w:r>
+      <w:r>
+        <w:rPr>
+          <w:rFonts w:ascii="Garamond" w:hAnsi="Garamond"/>
+          <w:iCs/>
+        </w:rPr>
+        <w:t xml:space="preserve"> in</w:t>
+      </w:r>
+      <w:r>
+        <w:rPr>
+          <w:rFonts w:ascii="Garamond" w:hAnsi="Garamond"/>
+          <w:iCs/>
+        </w:rPr>
+        <w:t xml:space="preserve"> the </w:t>
+      </w:r>
+      <w:r>
+        <w:rPr>
+          <w:rFonts w:ascii="Garamond" w:hAnsi="Garamond"/>
+          <w:iCs/>
+        </w:rPr>
+        <w:t xml:space="preserve">very </w:t>
+      </w:r>
+      <w:r>
+        <w:rPr>
+          <w:rFonts w:ascii="Garamond" w:hAnsi="Garamond"/>
+          <w:iCs/>
+        </w:rPr>
+        <w:t xml:space="preserve">same way.  </w:t>
+      </w:r>
+      <w:r>
+        <w:rPr>
+          <w:rFonts w:ascii="Garamond" w:hAnsi="Garamond"/>
+          <w:iCs/>
+        </w:rPr>
+        <w:t xml:space="preserve">The careful arrangement of literary treasures and the inviting warmth of the space reflect </w:t>
+      </w:r>
+      <w:r>
+        <w:rPr>
+          <w:rFonts w:ascii="Garamond" w:hAnsi="Garamond"/>
+          <w:iCs/>
+        </w:rPr>
+        <w:t>his</w:t>
+      </w:r>
+      <w:r>
+        <w:rPr>
+          <w:rFonts w:ascii="Garamond" w:hAnsi="Garamond"/>
+          <w:iCs/>
+        </w:rPr>
+        <w:t xml:space="preserve"> deep appreciation for beauty</w:t>
+      </w:r>
+      <w:r>
+        <w:rPr>
+          <w:rFonts w:ascii="Garamond" w:hAnsi="Garamond"/>
+          <w:iCs/>
+        </w:rPr>
+        <w:t xml:space="preserve">, for </w:t>
+      </w:r>
+      <w:r>
+        <w:rPr>
+          <w:rFonts w:ascii="Garamond" w:hAnsi="Garamond"/>
+          <w:iCs/>
+        </w:rPr>
+        <w:t>intellect.</w:t>
+      </w:r>
+      <w:r>
+        <w:rPr>
+          <w:rFonts w:ascii="Garamond" w:hAnsi="Garamond"/>
+          <w:iCs/>
+        </w:rPr>
+        <w:t xml:space="preserve"> For imagination.</w:t>
+      </w:r>
+    </w:p>
+    <w:p>
+      <w:pPr>
+        <w:spacing w:after="0" w:line="240" w:lineRule="auto"/>
+        <w:ind w:firstLine="288"/>
+        <w:jc w:val="both"/>
+        <w:rPr>
+          <w:rFonts w:ascii="Garamond" w:hAnsi="Garamond"/>
+          <w:iCs/>
+        </w:rPr>
+      </w:pPr>
+    </w:p>
+    <w:p>
+      <w:pPr>
+        <w:spacing w:after="0" w:line="240" w:lineRule="auto"/>
+        <w:ind w:firstLine="288"/>
+        <w:jc w:val="both"/>
+        <w:rPr>
+          <w:rFonts w:ascii="Garamond" w:hAnsi="Garamond"/>
+          <w:iCs/>
+        </w:rPr>
+      </w:pPr>
+      <w:r>
+        <w:rPr>
+          <w:rFonts w:ascii="Garamond" w:hAnsi="Garamond"/>
+          <w:iCs/>
+        </w:rPr>
+        <w:t xml:space="preserve">Lydia feels a mixture of emotions—curiosity, respect, and a growing sense of connection. The study is not just a room; </w:t>
+      </w:r>
+      <w:r>
+        <w:rPr>
+          <w:rFonts w:ascii="Garamond" w:hAnsi="Garamond"/>
+          <w:iCs/>
+        </w:rPr>
+        <w:t xml:space="preserve">As he speaks of it in such careful and illustrious detail - </w:t>
+      </w:r>
+      <w:r>
+        <w:rPr>
+          <w:rFonts w:ascii="Garamond" w:hAnsi="Garamond"/>
+          <w:iCs/>
+        </w:rPr>
+        <w:t>it is a window into William's soul</w:t>
+      </w:r>
+      <w:r>
+        <w:rPr>
+          <w:rFonts w:ascii="Garamond" w:hAnsi="Garamond"/>
+          <w:iCs/>
+        </w:rPr>
+        <w:t>.  O</w:t>
+      </w:r>
+      <w:r>
+        <w:rPr>
+          <w:rFonts w:ascii="Garamond" w:hAnsi="Garamond"/>
+          <w:iCs/>
+        </w:rPr>
+        <w:t xml:space="preserve">ffering glimpses of his thoughts, passions, and dreams. </w:t>
+      </w:r>
+      <w:r>
+        <w:rPr>
+          <w:rFonts w:ascii="Garamond" w:hAnsi="Garamond"/>
+          <w:iCs/>
+        </w:rPr>
+        <w:t>A</w:t>
+      </w:r>
+      <w:r>
+        <w:rPr>
+          <w:rFonts w:ascii="Garamond" w:hAnsi="Garamond"/>
+          <w:iCs/>
+        </w:rPr>
+        <w:t xml:space="preserve"> sanctuary of inspiration and a place where she can sense the depth of his spirit. As she stands there, Lydia feels a quiet thrill, knowing that she is about to embark on a journey of discovery, guided by the literary wonders that fill this remarkable space.</w:t>
+      </w:r>
+      <w:r>
+        <w:rPr>
+          <w:rFonts w:ascii="Garamond" w:hAnsi="Garamond"/>
+          <w:iCs/>
+        </w:rPr>
+        <w:t xml:space="preserve">  And  perhaps even those that inhabit it.  For a moment even, she is part and parcel to that small </w:t>
+      </w:r>
+      <w:r>
+        <w:rPr>
+          <w:rFonts w:ascii="Garamond" w:hAnsi="Garamond"/>
+          <w:iCs/>
+        </w:rPr>
+        <w:t xml:space="preserve">but exquisitely beautiful </w:t>
+      </w:r>
+      <w:r>
+        <w:rPr>
+          <w:rFonts w:ascii="Garamond" w:hAnsi="Garamond"/>
+          <w:iCs/>
+        </w:rPr>
+        <w:t>world.</w:t>
+      </w:r>
+    </w:p>
+    <w:p>
+      <w:pPr>
+        <w:spacing w:after="0" w:line="240" w:lineRule="auto"/>
+        <w:ind w:firstLine="288"/>
+        <w:jc w:val="both"/>
+        <w:rPr>
+          <w:rFonts w:ascii="Garamond" w:hAnsi="Garamond"/>
+          <w:iCs/>
+        </w:rPr>
+      </w:pPr>
+    </w:p>
+    <w:p>
+      <w:pPr>
+        <w:spacing w:after="0" w:line="240" w:lineRule="auto"/>
+        <w:ind w:firstLine="288"/>
+        <w:jc w:val="both"/>
+        <w:rPr>
+          <w:rFonts w:ascii="Garamond" w:hAnsi="Garamond"/>
+          <w:iCs/>
+        </w:rPr>
+      </w:pPr>
+      <w:r>
+        <w:rPr>
+          <w:rFonts w:ascii="Garamond" w:hAnsi="Garamond"/>
+          <w:iCs/>
+        </w:rPr>
+        <w:t>Lydia?</w:t>
+      </w:r>
+    </w:p>
+    <w:p>
+      <w:pPr>
+        <w:spacing w:after="0" w:line="240" w:lineRule="auto"/>
+        <w:ind w:firstLine="288"/>
+        <w:jc w:val="both"/>
+        <w:rPr>
+          <w:rFonts w:ascii="Garamond" w:hAnsi="Garamond"/>
+          <w:iCs/>
+        </w:rPr>
+      </w:pPr>
+    </w:p>
+    <w:p>
+      <w:pPr>
+        <w:spacing w:after="0" w:line="240" w:lineRule="auto"/>
+        <w:ind w:firstLine="288"/>
+        <w:jc w:val="both"/>
+        <w:rPr>
+          <w:rFonts w:ascii="Garamond" w:hAnsi="Garamond"/>
+          <w:iCs/>
+        </w:rPr>
+      </w:pPr>
+      <w:r>
+        <w:rPr>
+          <w:rFonts w:ascii="Garamond" w:hAnsi="Garamond"/>
+          <w:iCs/>
+        </w:rPr>
+        <w:t>Yes, Sir.</w:t>
+      </w:r>
+    </w:p>
+    <w:p>
+      <w:pPr>
+        <w:spacing w:after="0" w:line="240" w:lineRule="auto"/>
+        <w:ind w:firstLine="288"/>
+        <w:jc w:val="both"/>
+        <w:rPr>
+          <w:rFonts w:ascii="Garamond" w:hAnsi="Garamond"/>
+          <w:iCs/>
+        </w:rPr>
+      </w:pPr>
+    </w:p>
+    <w:p>
+      <w:pPr>
+        <w:spacing w:after="0" w:line="240" w:lineRule="auto"/>
+        <w:ind w:firstLine="288"/>
+        <w:jc w:val="both"/>
+        <w:rPr>
+          <w:rFonts w:ascii="Garamond" w:hAnsi="Garamond"/>
+          <w:iCs/>
+        </w:rPr>
+      </w:pPr>
+      <w:r>
+        <w:rPr>
+          <w:rFonts w:ascii="Garamond" w:hAnsi="Garamond"/>
+          <w:iCs/>
+        </w:rPr>
+        <w:t>“</w:t>
+      </w:r>
+      <w:r>
+        <w:rPr>
+          <w:rFonts w:ascii="Garamond" w:hAnsi="Garamond"/>
+          <w:iCs/>
+        </w:rPr>
+        <w:t>Yes , sir?</w:t>
+      </w:r>
+      <w:r>
+        <w:rPr>
+          <w:rFonts w:ascii="Garamond" w:hAnsi="Garamond"/>
+          <w:iCs/>
+        </w:rPr>
+        <w:t>”</w:t>
+      </w:r>
+      <w:r>
+        <w:rPr>
+          <w:rFonts w:ascii="Garamond" w:hAnsi="Garamond"/>
+          <w:iCs/>
+        </w:rPr>
+        <w:t xml:space="preserve"> He laughs.  </w:t>
+      </w:r>
+      <w:r>
+        <w:rPr>
+          <w:rFonts w:ascii="Garamond" w:hAnsi="Garamond"/>
+          <w:iCs/>
+        </w:rPr>
+        <w:t>“</w:t>
+      </w:r>
+      <w:r>
+        <w:rPr>
+          <w:rFonts w:ascii="Garamond" w:hAnsi="Garamond"/>
+          <w:iCs/>
+        </w:rPr>
+        <w:t>So formal?</w:t>
+      </w:r>
+      <w:r>
+        <w:rPr>
+          <w:rFonts w:ascii="Garamond" w:hAnsi="Garamond"/>
+          <w:iCs/>
+        </w:rPr>
+        <w:t>”</w:t>
+      </w:r>
+      <w:r>
+        <w:rPr>
+          <w:rFonts w:ascii="Garamond" w:hAnsi="Garamond"/>
+          <w:iCs/>
+        </w:rPr>
+        <w:t xml:space="preserve">  </w:t>
+      </w:r>
+      <w:r>
+        <w:rPr>
+          <w:rFonts w:ascii="Garamond" w:hAnsi="Garamond"/>
+          <w:iCs/>
+        </w:rPr>
+        <w:t>“</w:t>
+      </w:r>
+      <w:r>
+        <w:rPr>
+          <w:rFonts w:ascii="Garamond" w:hAnsi="Garamond"/>
+          <w:iCs/>
+        </w:rPr>
+        <w:t>Did I lose you?</w:t>
+      </w:r>
+      <w:r>
+        <w:rPr>
+          <w:rFonts w:ascii="Garamond" w:hAnsi="Garamond"/>
+          <w:iCs/>
+        </w:rPr>
+        <w:t>”</w:t>
+      </w:r>
+      <w:r>
+        <w:rPr>
+          <w:rFonts w:ascii="Garamond" w:hAnsi="Garamond"/>
+          <w:iCs/>
+        </w:rPr>
+        <w:t xml:space="preserve">  </w:t>
+      </w:r>
+      <w:r>
+        <w:rPr>
+          <w:rFonts w:ascii="Garamond" w:hAnsi="Garamond"/>
+          <w:iCs/>
+        </w:rPr>
+        <w:t>“</w:t>
+      </w:r>
+      <w:r>
+        <w:rPr>
+          <w:rFonts w:ascii="Garamond" w:hAnsi="Garamond"/>
+          <w:iCs/>
+        </w:rPr>
+        <w:t>Bore you?</w:t>
+      </w:r>
+      <w:r>
+        <w:rPr>
+          <w:rFonts w:ascii="Garamond" w:hAnsi="Garamond"/>
+          <w:iCs/>
+        </w:rPr>
+        <w:t>”</w:t>
+      </w:r>
+    </w:p>
+    <w:p>
+      <w:pPr>
+        <w:spacing w:after="0" w:line="240" w:lineRule="auto"/>
+        <w:jc w:val="both"/>
+        <w:rPr>
+          <w:rFonts w:ascii="Garamond" w:hAnsi="Garamond"/>
+          <w:iCs/>
+        </w:rPr>
+      </w:pPr>
+    </w:p>
+    <w:p>
+      <w:pPr>
+        <w:spacing w:after="0" w:line="240" w:lineRule="auto"/>
+        <w:ind w:firstLine="288"/>
+        <w:jc w:val="both"/>
+        <w:rPr>
+          <w:rFonts w:ascii="Garamond" w:hAnsi="Garamond"/>
+          <w:iCs/>
+        </w:rPr>
+      </w:pPr>
+      <w:r>
+        <w:rPr>
+          <w:rFonts w:ascii="Garamond" w:hAnsi="Garamond"/>
+          <w:iCs/>
+        </w:rPr>
+        <w:t>Oh, no.  I was merely pondering a few things</w:t>
+      </w:r>
+      <w:r>
+        <w:rPr>
+          <w:rFonts w:ascii="Garamond" w:hAnsi="Garamond"/>
+          <w:iCs/>
+        </w:rPr>
+        <w:t xml:space="preserve"> as you spoke</w:t>
+      </w:r>
+      <w:r>
+        <w:rPr>
+          <w:rFonts w:ascii="Garamond" w:hAnsi="Garamond"/>
+          <w:iCs/>
+        </w:rPr>
+        <w:t>.  That’s all</w:t>
+      </w:r>
+      <w:r>
+        <w:rPr>
+          <w:rFonts w:ascii="Garamond" w:hAnsi="Garamond"/>
+          <w:iCs/>
+        </w:rPr>
+        <w:t>,”</w:t>
+      </w:r>
+      <w:r>
+        <w:rPr>
+          <w:rFonts w:ascii="Garamond" w:hAnsi="Garamond"/>
+          <w:iCs/>
+        </w:rPr>
+        <w:t xml:space="preserve">  </w:t>
+      </w:r>
+      <w:r>
+        <w:rPr>
+          <w:rFonts w:ascii="Garamond" w:hAnsi="Garamond"/>
+          <w:iCs/>
+        </w:rPr>
+        <w:t>as</w:t>
+      </w:r>
+      <w:r>
+        <w:rPr>
+          <w:rFonts w:ascii="Garamond" w:hAnsi="Garamond"/>
+          <w:iCs/>
+        </w:rPr>
+        <w:t xml:space="preserve"> as she slowly mo</w:t>
+      </w:r>
+      <w:r>
+        <w:rPr>
+          <w:rFonts w:ascii="Garamond" w:hAnsi="Garamond"/>
+          <w:iCs/>
+        </w:rPr>
+        <w:t>uthed the words.  Feeling she m</w:t>
+      </w:r>
+      <w:r>
+        <w:rPr>
+          <w:rFonts w:ascii="Garamond" w:hAnsi="Garamond"/>
+          <w:iCs/>
+        </w:rPr>
+        <w:t>u</w:t>
+      </w:r>
+      <w:r>
+        <w:rPr>
+          <w:rFonts w:ascii="Garamond" w:hAnsi="Garamond"/>
+          <w:iCs/>
+        </w:rPr>
+        <w:t>st  have blushed.  And found herself sitting in the coffee shop again.  And leaning over to self consc</w:t>
+      </w:r>
+      <w:r>
+        <w:rPr>
+          <w:rFonts w:ascii="Garamond" w:hAnsi="Garamond"/>
+          <w:iCs/>
+        </w:rPr>
+        <w:t>iously take  sip of her now cold coffee</w:t>
+      </w:r>
+      <w:r>
+        <w:rPr>
+          <w:rFonts w:ascii="Garamond" w:hAnsi="Garamond"/>
+          <w:iCs/>
+        </w:rPr>
+        <w:t>.</w:t>
+      </w:r>
+    </w:p>
+    <w:p>
+      <w:pPr>
+        <w:spacing w:after="0" w:line="240" w:lineRule="auto"/>
+        <w:jc w:val="both"/>
+        <w:rPr>
+          <w:rFonts w:ascii="Garamond" w:hAnsi="Garamond"/>
+          <w:iCs/>
+        </w:rPr>
+      </w:pPr>
+    </w:p>
+    <w:p>
+      <w:pPr>
+        <w:spacing w:after="0" w:line="240" w:lineRule="auto"/>
+        <w:ind w:firstLine="288"/>
+        <w:jc w:val="both"/>
+        <w:rPr>
+          <w:rFonts w:ascii="Garamond" w:hAnsi="Garamond"/>
+          <w:iCs/>
+        </w:rPr>
+      </w:pPr>
+      <w:r>
+        <w:rPr>
+          <w:rFonts w:ascii="Garamond" w:hAnsi="Garamond"/>
+          <w:iCs/>
+        </w:rPr>
+        <w:t>William smirked, a playful glint in his eye. "Pondering, huh? I must have really made an impression."</w:t>
+      </w:r>
+    </w:p>
+    <w:p>
+      <w:pPr>
+        <w:spacing w:after="0" w:line="240" w:lineRule="auto"/>
+        <w:jc w:val="both"/>
+        <w:rPr>
+          <w:rFonts w:ascii="Garamond" w:hAnsi="Garamond"/>
+          <w:iCs/>
+        </w:rPr>
+      </w:pPr>
+    </w:p>
+    <w:p>
+      <w:pPr>
+        <w:spacing w:after="0" w:line="240" w:lineRule="auto"/>
+        <w:ind w:firstLine="288"/>
+        <w:jc w:val="both"/>
+        <w:rPr>
+          <w:rFonts w:ascii="Garamond" w:hAnsi="Garamond"/>
+          <w:iCs/>
+        </w:rPr>
+      </w:pPr>
+      <w:r>
+        <w:rPr>
+          <w:rFonts w:ascii="Garamond" w:hAnsi="Garamond"/>
+          <w:iCs/>
+        </w:rPr>
+        <w:t>Lydia chuckled, feeling a warmth spread through her</w:t>
+      </w:r>
+      <w:r>
+        <w:rPr>
+          <w:rFonts w:ascii="Garamond" w:hAnsi="Garamond"/>
+          <w:iCs/>
+        </w:rPr>
+        <w:t xml:space="preserve"> – even to her to</w:t>
+      </w:r>
+      <w:r>
+        <w:rPr>
+          <w:rFonts w:ascii="Garamond" w:hAnsi="Garamond"/>
+          <w:iCs/>
+        </w:rPr>
+        <w:t>es</w:t>
+      </w:r>
+      <w:r>
+        <w:rPr>
+          <w:rFonts w:ascii="Garamond" w:hAnsi="Garamond"/>
+          <w:iCs/>
+        </w:rPr>
+        <w:t xml:space="preserve">. "More like I was transported. Your study sounds </w:t>
+      </w:r>
+      <w:r>
+        <w:rPr>
+          <w:rFonts w:ascii="Garamond" w:hAnsi="Garamond"/>
+          <w:iCs/>
+        </w:rPr>
+        <w:t xml:space="preserve">truly </w:t>
+      </w:r>
+      <w:r>
+        <w:rPr>
+          <w:rFonts w:ascii="Garamond" w:hAnsi="Garamond"/>
+          <w:iCs/>
+        </w:rPr>
+        <w:t>magical."</w:t>
+      </w:r>
+    </w:p>
+    <w:p>
+      <w:pPr>
+        <w:spacing w:after="0" w:line="240" w:lineRule="auto"/>
+        <w:ind w:firstLine="288"/>
+        <w:jc w:val="both"/>
+        <w:rPr>
+          <w:rFonts w:ascii="Garamond" w:hAnsi="Garamond"/>
+          <w:iCs/>
+        </w:rPr>
+      </w:pPr>
+    </w:p>
+    <w:p>
+      <w:pPr>
+        <w:spacing w:after="0" w:line="240" w:lineRule="auto"/>
+        <w:ind w:firstLine="288"/>
+        <w:jc w:val="both"/>
+        <w:rPr>
+          <w:rFonts w:ascii="Garamond" w:hAnsi="Garamond"/>
+          <w:iCs/>
+        </w:rPr>
+      </w:pPr>
+      <w:r>
+        <w:rPr>
+          <w:rFonts w:ascii="Garamond" w:hAnsi="Garamond"/>
+          <w:iCs/>
+        </w:rPr>
+        <w:t xml:space="preserve">And what </w:t>
+      </w:r>
+      <w:r>
+        <w:rPr>
+          <w:rFonts w:ascii="Garamond" w:hAnsi="Garamond"/>
+          <w:iCs/>
+        </w:rPr>
+        <w:t xml:space="preserve">about </w:t>
+      </w:r>
+      <w:r>
+        <w:rPr>
+          <w:rFonts w:ascii="Garamond" w:hAnsi="Garamond"/>
+          <w:iCs/>
+        </w:rPr>
+        <w:t>the other parts of the house?</w:t>
+      </w:r>
+    </w:p>
+    <w:p>
+      <w:pPr>
+        <w:spacing w:after="0" w:line="240" w:lineRule="auto"/>
+        <w:ind w:firstLine="288"/>
+        <w:jc w:val="both"/>
+        <w:rPr>
+          <w:rFonts w:ascii="Garamond" w:hAnsi="Garamond"/>
+          <w:iCs/>
+        </w:rPr>
+      </w:pPr>
+    </w:p>
+    <w:p>
+      <w:pPr>
+        <w:spacing w:after="0" w:line="240" w:lineRule="auto"/>
+        <w:ind w:firstLine="288"/>
+        <w:jc w:val="both"/>
+        <w:rPr>
+          <w:rFonts w:ascii="Garamond" w:hAnsi="Garamond"/>
+          <w:iCs/>
+        </w:rPr>
+      </w:pPr>
+      <w:r>
+        <w:rPr>
+          <w:rFonts w:ascii="Garamond" w:hAnsi="Garamond"/>
+          <w:iCs/>
+        </w:rPr>
+        <w:t>“</w:t>
+      </w:r>
+      <w:r>
+        <w:rPr>
+          <w:rFonts w:ascii="Garamond" w:hAnsi="Garamond"/>
+          <w:iCs/>
+        </w:rPr>
+        <w:t>One better,” William countered.  Perhaps where you live?</w:t>
+      </w:r>
+      <w:r>
+        <w:rPr>
+          <w:rFonts w:ascii="Garamond" w:hAnsi="Garamond"/>
+          <w:iCs/>
+        </w:rPr>
+        <w:t xml:space="preserve"> And he realized that he had grown so comfortable in their conversation he lost the</w:t>
+      </w:r>
+      <w:r>
+        <w:rPr>
+          <w:rFonts w:ascii="Garamond" w:hAnsi="Garamond"/>
+          <w:iCs/>
+        </w:rPr>
+        <w:t xml:space="preserve"> train of thought regarding the much larger context. </w:t>
+      </w:r>
+    </w:p>
+    <w:p>
+      <w:pPr>
+        <w:spacing w:after="0" w:line="240" w:lineRule="auto"/>
+        <w:ind w:firstLine="288"/>
+        <w:jc w:val="both"/>
+        <w:rPr>
+          <w:rFonts w:ascii="Garamond" w:hAnsi="Garamond"/>
+          <w:iCs/>
+        </w:rPr>
+      </w:pPr>
+    </w:p>
+    <w:p>
+      <w:pPr>
+        <w:spacing w:after="0" w:line="240" w:lineRule="auto"/>
+        <w:ind w:firstLine="288"/>
+        <w:jc w:val="both"/>
+        <w:rPr>
+          <w:rFonts w:ascii="Garamond" w:hAnsi="Garamond"/>
+          <w:iCs/>
+        </w:rPr>
+      </w:pPr>
+    </w:p>
+    <w:p>
+      <w:pPr>
+        <w:spacing w:after="0" w:line="240" w:lineRule="auto"/>
+        <w:jc w:val="both"/>
+        <w:rPr>
+          <w:rFonts w:ascii="Garamond" w:hAnsi="Garamond"/>
+          <w:iCs/>
+        </w:rPr>
+      </w:pPr>
+    </w:p>
+    <w:p>
+      <w:pPr>
+        <w:spacing w:after="0" w:line="240" w:lineRule="auto"/>
+        <w:jc w:val="both"/>
+        <w:rPr>
+          <w:rFonts w:ascii="Garamond" w:hAnsi="Garamond"/>
+          <w:iCs/>
+        </w:rPr>
+      </w:pPr>
+    </w:p>
+    <w:p>
+      <w:pPr>
+        <w:spacing w:after="0" w:line="240" w:lineRule="auto"/>
+        <w:jc w:val="both"/>
+        <w:rPr>
+          <w:rFonts w:ascii="Garamond" w:hAnsi="Garamond"/>
+          <w:iCs/>
+        </w:rPr>
         <w:sectPr>
-          <w:footerReference w:type="even" r:id="rId19"/>
-          <w:footerReference w:type="default" r:id="rId20"/>
-          <w:footerReference w:type="first" r:id="rId21"/>
+          <w:footerReference w:type="even" r:id="rId20"/>
+          <w:footerReference w:type="default" r:id="rId21"/>
+          <w:footerReference w:type="first" r:id="rId22"/>
           <w:type w:val="nextColumn"/>
           <w:pgSz w:w="8640" w:h="12960"/>
           <w:pgMar w:top="1094" w:right="864" w:bottom="1094" w:left="1094" w:header="576" w:footer="432" w:gutter="202"/>
@@ -5024,13 +6989,6 @@
           <w:docGrid w:linePitch="360"/>
         </w:sectPr>
       </w:pPr>
-      <w:r>
-        <w:rPr>
-          <w:rFonts w:ascii="Garamond" w:hAnsi="Garamond"/>
-          <w:iCs/>
-        </w:rPr>
-        <w:t>"Then let’s not. Agreed?" And Lydia did not protest.</w:t>
-      </w:r>
     </w:p>
     <w:p>
       <w:pPr>
@@ -5111,12 +7069,14 @@
           <w:rFonts w:ascii="Garamond" w:hAnsi="Garamond"/>
         </w:rPr>
       </w:pPr>
+      <w:bookmarkStart w:id="7" w:name="_Toc170216754"/>
       <w:r>
         <w:rPr>
           <w:rFonts w:ascii="Garamond" w:hAnsi="Garamond"/>
         </w:rPr>
         <w:t>5 CHAPTER NAME</w:t>
       </w:r>
+      <w:bookmarkEnd w:id="7"/>
     </w:p>
     <w:p>
       <w:pPr>
@@ -5235,9 +7195,9 @@
           <w:iCs/>
         </w:rPr>
         <w:sectPr>
-          <w:footerReference w:type="even" r:id="rId22"/>
-          <w:footerReference w:type="default" r:id="rId23"/>
-          <w:footerReference w:type="first" r:id="rId24"/>
+          <w:footerReference w:type="even" r:id="rId23"/>
+          <w:footerReference w:type="default" r:id="rId24"/>
+          <w:footerReference w:type="first" r:id="rId25"/>
           <w:type w:val="nextColumn"/>
           <w:pgSz w:w="8640" w:h="12960"/>
           <w:pgMar w:top="1094" w:right="864" w:bottom="1094" w:left="1094" w:header="576" w:footer="432" w:gutter="202"/>
@@ -5326,12 +7286,14 @@
           <w:rFonts w:ascii="Garamond" w:hAnsi="Garamond"/>
         </w:rPr>
       </w:pPr>
+      <w:bookmarkStart w:id="8" w:name="_Toc170216755"/>
       <w:r>
         <w:rPr>
           <w:rFonts w:ascii="Garamond" w:hAnsi="Garamond"/>
         </w:rPr>
         <w:t>6 CHAPTER NAME</w:t>
       </w:r>
+      <w:bookmarkEnd w:id="8"/>
     </w:p>
     <w:p>
       <w:pPr>
@@ -5450,9 +7412,9 @@
           <w:iCs/>
         </w:rPr>
         <w:sectPr>
-          <w:footerReference w:type="even" r:id="rId25"/>
-          <w:footerReference w:type="default" r:id="rId26"/>
-          <w:footerReference w:type="first" r:id="rId27"/>
+          <w:footerReference w:type="even" r:id="rId26"/>
+          <w:footerReference w:type="default" r:id="rId27"/>
+          <w:footerReference w:type="first" r:id="rId28"/>
           <w:type w:val="nextColumn"/>
           <w:pgSz w:w="8640" w:h="12960"/>
           <w:pgMar w:top="1094" w:right="864" w:bottom="1094" w:left="1094" w:header="576" w:footer="432" w:gutter="202"/>
@@ -5541,12 +7503,14 @@
           <w:rFonts w:ascii="Garamond" w:hAnsi="Garamond"/>
         </w:rPr>
       </w:pPr>
+      <w:bookmarkStart w:id="9" w:name="_Toc170216756"/>
       <w:r>
         <w:rPr>
           <w:rFonts w:ascii="Garamond" w:hAnsi="Garamond"/>
         </w:rPr>
         <w:t>7 CHAPTER NAME</w:t>
       </w:r>
+      <w:bookmarkEnd w:id="9"/>
     </w:p>
     <w:p>
       <w:pPr>
@@ -5662,9 +7626,9 @@
           <w:iCs/>
         </w:rPr>
         <w:sectPr>
-          <w:footerReference w:type="even" r:id="rId28"/>
-          <w:footerReference w:type="default" r:id="rId29"/>
-          <w:footerReference w:type="first" r:id="rId30"/>
+          <w:footerReference w:type="even" r:id="rId29"/>
+          <w:footerReference w:type="default" r:id="rId30"/>
+          <w:footerReference w:type="first" r:id="rId31"/>
           <w:type w:val="nextColumn"/>
           <w:pgSz w:w="8640" w:h="12960"/>
           <w:pgMar w:top="1094" w:right="864" w:bottom="1094" w:left="1094" w:header="576" w:footer="432" w:gutter="202"/>
@@ -5753,12 +7717,14 @@
           <w:rFonts w:ascii="Garamond" w:hAnsi="Garamond"/>
         </w:rPr>
       </w:pPr>
+      <w:bookmarkStart w:id="10" w:name="_Toc170216757"/>
       <w:r>
         <w:rPr>
           <w:rFonts w:ascii="Garamond" w:hAnsi="Garamond"/>
         </w:rPr>
         <w:t>8 CHAPTER NAME</w:t>
       </w:r>
+      <w:bookmarkEnd w:id="10"/>
     </w:p>
     <w:p>
       <w:pPr>
@@ -5874,9 +7840,9 @@
           <w:iCs/>
         </w:rPr>
         <w:sectPr>
-          <w:footerReference w:type="even" r:id="rId31"/>
-          <w:footerReference w:type="default" r:id="rId32"/>
-          <w:footerReference w:type="first" r:id="rId33"/>
+          <w:footerReference w:type="even" r:id="rId32"/>
+          <w:footerReference w:type="default" r:id="rId33"/>
+          <w:footerReference w:type="first" r:id="rId34"/>
           <w:type w:val="nextColumn"/>
           <w:pgSz w:w="8640" w:h="12960"/>
           <w:pgMar w:top="1094" w:right="864" w:bottom="1094" w:left="1094" w:header="576" w:footer="432" w:gutter="202"/>
@@ -5965,12 +7931,14 @@
           <w:rFonts w:ascii="Garamond" w:hAnsi="Garamond"/>
         </w:rPr>
       </w:pPr>
+      <w:bookmarkStart w:id="11" w:name="_Toc170216758"/>
       <w:r>
         <w:rPr>
           <w:rFonts w:ascii="Garamond" w:hAnsi="Garamond"/>
         </w:rPr>
         <w:t>9 CHAPTER NAME</w:t>
       </w:r>
+      <w:bookmarkEnd w:id="11"/>
     </w:p>
     <w:p>
       <w:pPr>
@@ -6085,9 +8053,9 @@
           <w:iCs/>
         </w:rPr>
         <w:sectPr>
-          <w:footerReference w:type="even" r:id="rId34"/>
-          <w:footerReference w:type="default" r:id="rId35"/>
-          <w:footerReference w:type="first" r:id="rId36"/>
+          <w:footerReference w:type="even" r:id="rId35"/>
+          <w:footerReference w:type="default" r:id="rId36"/>
+          <w:footerReference w:type="first" r:id="rId37"/>
           <w:type w:val="nextColumn"/>
           <w:pgSz w:w="8640" w:h="12960"/>
           <w:pgMar w:top="1094" w:right="864" w:bottom="1094" w:left="1094" w:header="576" w:footer="432" w:gutter="202"/>
@@ -6176,12 +8144,14 @@
           <w:rFonts w:ascii="Garamond" w:hAnsi="Garamond"/>
         </w:rPr>
       </w:pPr>
+      <w:bookmarkStart w:id="12" w:name="_Toc170216759"/>
       <w:r>
         <w:rPr>
           <w:rFonts w:ascii="Garamond" w:hAnsi="Garamond"/>
         </w:rPr>
         <w:t>10 CHAPTER NAME</w:t>
       </w:r>
+      <w:bookmarkEnd w:id="12"/>
     </w:p>
     <w:p>
       <w:pPr>
@@ -6285,9 +8255,9 @@
         <w:pStyle w:val="CSP-ChapterBodyText"/>
         <w:ind w:firstLine="0"/>
         <w:sectPr>
-          <w:footerReference w:type="even" r:id="rId37"/>
-          <w:footerReference w:type="default" r:id="rId38"/>
-          <w:footerReference w:type="first" r:id="rId39"/>
+          <w:footerReference w:type="even" r:id="rId38"/>
+          <w:footerReference w:type="default" r:id="rId39"/>
+          <w:footerReference w:type="first" r:id="rId40"/>
           <w:type w:val="nextColumn"/>
           <w:pgSz w:w="8640" w:h="12960"/>
           <w:pgMar w:top="1094" w:right="864" w:bottom="1094" w:left="1094" w:header="576" w:footer="432" w:gutter="202"/>
@@ -6304,6 +8274,7 @@
           <w:rFonts w:ascii="Garamond" w:hAnsi="Garamond"/>
         </w:rPr>
       </w:pPr>
+      <w:bookmarkStart w:id="13" w:name="_Toc170216760"/>
       <w:r>
         <w:rPr>
           <w:rFonts w:ascii="Garamond" w:hAnsi="Garamond"/>
@@ -6311,6 +8282,7 @@
         <w:lastRenderedPageBreak/>
         <w:t>ABOUT THE AUTHOR</w:t>
       </w:r>
+      <w:bookmarkEnd w:id="13"/>
     </w:p>
     <w:p>
       <w:pPr>
@@ -6357,7 +8329,7 @@
       </w:pPr>
     </w:p>
     <w:sectPr>
-      <w:footerReference w:type="first" r:id="rId40"/>
+      <w:footerReference w:type="first" r:id="rId41"/>
       <w:type w:val="nextColumn"/>
       <w:pgSz w:w="8640" w:h="12960"/>
       <w:pgMar w:top="1094" w:right="864" w:bottom="1094" w:left="1094" w:header="576" w:footer="432" w:gutter="202"/>
@@ -8475,6 +10447,29 @@
       <w:szCs w:val="32"/>
     </w:rPr>
   </w:style>
+  <w:style w:type="paragraph" w:styleId="Heading2">
+    <w:name w:val="heading 2"/>
+    <w:basedOn w:val="Normal"/>
+    <w:next w:val="Normal"/>
+    <w:link w:val="Heading2Char"/>
+    <w:uiPriority w:val="9"/>
+    <w:semiHidden/>
+    <w:unhideWhenUsed/>
+    <w:qFormat/>
+    <w:rsid w:val="00DE28A9"/>
+    <w:pPr>
+      <w:keepNext/>
+      <w:keepLines/>
+      <w:spacing w:before="40" w:after="0"/>
+      <w:outlineLvl w:val="1"/>
+    </w:pPr>
+    <w:rPr>
+      <w:rFonts w:asciiTheme="majorHAnsi" w:eastAsiaTheme="majorEastAsia" w:hAnsiTheme="majorHAnsi" w:cstheme="majorBidi"/>
+      <w:color w:val="2E74B5" w:themeColor="accent1" w:themeShade="BF"/>
+      <w:sz w:val="26"/>
+      <w:szCs w:val="26"/>
+    </w:rPr>
+  </w:style>
   <w:style w:type="paragraph" w:styleId="Heading3">
     <w:name w:val="heading 3"/>
     <w:basedOn w:val="Normal"/>
@@ -8809,6 +10804,57 @@
       <w:szCs w:val="24"/>
     </w:rPr>
   </w:style>
+  <w:style w:type="paragraph" w:styleId="TOCHeading">
+    <w:name w:val="TOC Heading"/>
+    <w:basedOn w:val="Heading1"/>
+    <w:next w:val="Normal"/>
+    <w:uiPriority w:val="39"/>
+    <w:unhideWhenUsed/>
+    <w:qFormat/>
+    <w:rsid w:val="006B4E0B"/>
+    <w:pPr>
+      <w:widowControl/>
+      <w:spacing w:line="259" w:lineRule="auto"/>
+      <w:outlineLvl w:val="9"/>
+    </w:pPr>
+  </w:style>
+  <w:style w:type="paragraph" w:styleId="TOC1">
+    <w:name w:val="toc 1"/>
+    <w:basedOn w:val="Normal"/>
+    <w:next w:val="Normal"/>
+    <w:autoRedefine/>
+    <w:uiPriority w:val="39"/>
+    <w:unhideWhenUsed/>
+    <w:rsid w:val="006B4E0B"/>
+    <w:pPr>
+      <w:spacing w:after="100"/>
+    </w:pPr>
+  </w:style>
+  <w:style w:type="character" w:styleId="Hyperlink">
+    <w:name w:val="Hyperlink"/>
+    <w:basedOn w:val="DefaultParagraphFont"/>
+    <w:uiPriority w:val="99"/>
+    <w:unhideWhenUsed/>
+    <w:rsid w:val="006B4E0B"/>
+    <w:rPr>
+      <w:color w:val="0563C1" w:themeColor="hyperlink"/>
+      <w:u w:val="single"/>
+    </w:rPr>
+  </w:style>
+  <w:style w:type="character" w:customStyle="1" w:styleId="Heading2Char">
+    <w:name w:val="Heading 2 Char"/>
+    <w:basedOn w:val="DefaultParagraphFont"/>
+    <w:link w:val="Heading2"/>
+    <w:uiPriority w:val="9"/>
+    <w:semiHidden/>
+    <w:rsid w:val="00DE28A9"/>
+    <w:rPr>
+      <w:rFonts w:asciiTheme="majorHAnsi" w:eastAsiaTheme="majorEastAsia" w:hAnsiTheme="majorHAnsi" w:cstheme="majorBidi"/>
+      <w:color w:val="2E74B5" w:themeColor="accent1" w:themeShade="BF"/>
+      <w:sz w:val="26"/>
+      <w:szCs w:val="26"/>
+    </w:rPr>
+  </w:style>
 </w:styles>
 </file>
 
@@ -8927,6 +10973,8 @@
   <w:rsids>
     <w:rsidRoot w:val="00DD28EF"/>
     <w:rsid w:val="00006949"/>
+    <w:rsid w:val="002F6976"/>
+    <w:rsid w:val="00842AEC"/>
     <w:rsid w:val="009C1918"/>
     <w:rsid w:val="00DD28EF"/>
     <w:rsid w:val="00E608B4"/>
@@ -9654,4 +11702,16 @@
     </a:ext>
   </a:extLst>
 </a:theme>
+</file>
+
+<file path=customXml/item1.xml><?xml version="1.0" encoding="utf-8"?>
+<b:Sources xmlns:b="http://schemas.openxmlformats.org/officeDocument/2006/bibliography" xmlns="http://schemas.openxmlformats.org/officeDocument/2006/bibliography" SelectedStyle="\APASixthEditionOfficeOnline.xsl" StyleName="APA" Version="6"/>
+</file>
+
+<file path=customXml/itemProps1.xml><?xml version="1.0" encoding="utf-8"?>
+<ds:datastoreItem xmlns:ds="http://schemas.openxmlformats.org/officeDocument/2006/customXml" ds:itemID="{B08B3144-4AD6-4835-96F8-36979120DFCF}">
+  <ds:schemaRefs>
+    <ds:schemaRef ds:uri="http://schemas.openxmlformats.org/officeDocument/2006/bibliography"/>
+  </ds:schemaRefs>
+</ds:datastoreItem>
 </file>
</xml_diff>